<commit_message>
move player movement text to week 05
</commit_message>
<xml_diff>
--- a/05-unity-basics/homework.docx
+++ b/05-unity-basics/homework.docx
@@ -1,85 +1,45 @@
 
 <file path=word/document.xml><?xml version="1.0" encoding="utf-8"?>
-<w:document xmlns:wpc="http://schemas.microsoft.com/office/word/2010/wordprocessingCanvas" xmlns:mc="http://schemas.openxmlformats.org/markup-compatibility/2006" xmlns:o="urn:schemas-microsoft-com:office:office" xmlns:r="http://schemas.openxmlformats.org/officeDocument/2006/relationships" xmlns:m="http://schemas.openxmlformats.org/officeDocument/2006/math" xmlns:v="urn:schemas-microsoft-com:vml" xmlns:wp14="http://schemas.microsoft.com/office/word/2010/wordprocessingDrawing" xmlns:wp="http://schemas.openxmlformats.org/drawingml/2006/wordprocessingDrawing" xmlns:w10="urn:schemas-microsoft-com:office:word" xmlns:w="http://schemas.openxmlformats.org/wordprocessingml/2006/main" xmlns:w14="http://schemas.microsoft.com/office/word/2010/wordml" xmlns:wpg="http://schemas.microsoft.com/office/word/2010/wordprocessingGroup" xmlns:wpi="http://schemas.microsoft.com/office/word/2010/wordprocessingInk" xmlns:wne="http://schemas.microsoft.com/office/word/2006/wordml" xmlns:wps="http://schemas.microsoft.com/office/word/2010/wordprocessingShape" mc:Ignorable="w14 wp14">
+<w:document xmlns:wpc="http://schemas.microsoft.com/office/word/2010/wordprocessingCanvas" xmlns:cx="http://schemas.microsoft.com/office/drawing/2014/chartex" xmlns:cx1="http://schemas.microsoft.com/office/drawing/2015/9/8/chartex" xmlns:cx2="http://schemas.microsoft.com/office/drawing/2015/10/21/chartex" xmlns:cx3="http://schemas.microsoft.com/office/drawing/2016/5/9/chartex" xmlns:cx4="http://schemas.microsoft.com/office/drawing/2016/5/10/chartex" xmlns:cx5="http://schemas.microsoft.com/office/drawing/2016/5/11/chartex" xmlns:cx6="http://schemas.microsoft.com/office/drawing/2016/5/12/chartex" xmlns:cx7="http://schemas.microsoft.com/office/drawing/2016/5/13/chartex" xmlns:cx8="http://schemas.microsoft.com/office/drawing/2016/5/14/chartex" xmlns:mc="http://schemas.openxmlformats.org/markup-compatibility/2006" xmlns:aink="http://schemas.microsoft.com/office/drawing/2016/ink" xmlns:am3d="http://schemas.microsoft.com/office/drawing/2017/model3d" xmlns:o="urn:schemas-microsoft-com:office:office" xmlns:r="http://schemas.openxmlformats.org/officeDocument/2006/relationships" xmlns:m="http://schemas.openxmlformats.org/officeDocument/2006/math" xmlns:v="urn:schemas-microsoft-com:vml" xmlns:wp14="http://schemas.microsoft.com/office/word/2010/wordprocessingDrawing" xmlns:wp="http://schemas.openxmlformats.org/drawingml/2006/wordprocessingDrawing" xmlns:w10="urn:schemas-microsoft-com:office:word" xmlns:w="http://schemas.openxmlformats.org/wordprocessingml/2006/main" xmlns:w14="http://schemas.microsoft.com/office/word/2010/wordml" xmlns:w15="http://schemas.microsoft.com/office/word/2012/wordml" xmlns:w16cid="http://schemas.microsoft.com/office/word/2016/wordml/cid" xmlns:w16se="http://schemas.microsoft.com/office/word/2015/wordml/symex" xmlns:wpg="http://schemas.microsoft.com/office/word/2010/wordprocessingGroup" xmlns:wpi="http://schemas.microsoft.com/office/word/2010/wordprocessingInk" xmlns:wne="http://schemas.microsoft.com/office/word/2006/wordml" xmlns:wps="http://schemas.microsoft.com/office/word/2010/wordprocessingShape" mc:Ignorable="w14 w15 w16se w16cid wp14">
   <w:body>
     <w:p>
       <w:pPr>
-        <w:pStyle w:val="1"/>
-        <w:rPr>
-          <w:rtl/>
+        <w:pStyle w:val="Heading1"/>
+        <w:rPr>
+          <w:rFonts w:ascii="David" w:hAnsi="David" w:cs="David"/>
         </w:rPr>
       </w:pPr>
       <w:r>
         <w:rPr>
-          <w:rFonts w:hint="cs"/>
-          <w:rtl/>
-        </w:rPr>
-        <w:t xml:space="preserve">מטלה </w:t>
-      </w:r>
-      <w:r>
-        <w:rPr>
-          <w:rtl/>
-        </w:rPr>
-        <w:t>–</w:t>
-      </w:r>
-      <w:r>
-        <w:rPr>
-          <w:rFonts w:hint="cs"/>
-          <w:rtl/>
-        </w:rPr>
-        <w:t xml:space="preserve"> מבוא </w:t>
-      </w:r>
-      <w:proofErr w:type="spellStart"/>
-      <w:r>
-        <w:rPr>
-          <w:rFonts w:hint="cs"/>
-          <w:rtl/>
-        </w:rPr>
-        <w:t>ליוניטי</w:t>
-      </w:r>
-      <w:proofErr w:type="spellEnd"/>
-      <w:r>
-        <w:rPr>
-          <w:rFonts w:hint="cs"/>
-          <w:rtl/>
-        </w:rPr>
-        <w:t xml:space="preserve"> </w:t>
-      </w:r>
-      <w:r>
-        <w:rPr>
-          <w:rtl/>
-        </w:rPr>
-        <w:t>–</w:t>
-      </w:r>
-      <w:r>
-        <w:rPr>
-          <w:rFonts w:hint="cs"/>
-          <w:rtl/>
-        </w:rPr>
-        <w:t xml:space="preserve"> טיוטה</w:t>
+          <w:rFonts w:ascii="David" w:hAnsi="David" w:cs="David"/>
+          <w:rtl/>
+        </w:rPr>
+        <w:t>מטלה – מבוא ליוניטי – טיוטה</w:t>
       </w:r>
     </w:p>
     <w:p>
       <w:pPr>
-        <w:pStyle w:val="a0"/>
-        <w:rPr>
-          <w:color w:val="2F5496" w:themeColor="accent1" w:themeShade="BF"/>
+        <w:pStyle w:val="BodyText"/>
+        <w:rPr>
+          <w:rFonts w:hint="cs"/>
           <w:rtl/>
         </w:rPr>
       </w:pPr>
       <w:r>
         <w:rPr>
           <w:rFonts w:hint="cs"/>
-          <w:color w:val="2F5496" w:themeColor="accent1" w:themeShade="BF"/>
-          <w:rtl/>
-        </w:rPr>
-        <w:t>תנועה של אובייקטים:</w:t>
-      </w:r>
+          <w:rtl/>
+        </w:rPr>
+        <w:t>השאלות במטלה זו נועדו לעזור לכם להרחיב את הידע שלכם בנושאים שנלמדו בהרצאה.</w:t>
+      </w:r>
+      <w:bookmarkStart w:id="0" w:name="_GoBack"/>
+      <w:bookmarkEnd w:id="0"/>
     </w:p>
     <w:p>
       <w:pPr>
-        <w:pStyle w:val="a0"/>
-        <w:rPr>
+        <w:pStyle w:val="Heading2"/>
+        <w:rPr>
+          <w:rFonts w:hint="cs"/>
           <w:rtl/>
         </w:rPr>
       </w:pPr>
@@ -88,198 +48,171 @@
           <w:rFonts w:hint="cs"/>
           <w:rtl/>
         </w:rPr>
-        <w:t xml:space="preserve">1. בהרצאה בנינו רכיב בשם </w:t>
+        <w:t xml:space="preserve">א. </w:t>
+      </w:r>
+      <w:r>
+        <w:rPr>
+          <w:rtl/>
+        </w:rPr>
+        <w:t xml:space="preserve">תנועה של </w:t>
       </w:r>
       <w:r>
         <w:rPr>
           <w:rFonts w:hint="cs"/>
-          <w:b/>
-          <w:bCs/>
-        </w:rPr>
-        <w:t>M</w:t>
-      </w:r>
-      <w:r>
-        <w:rPr>
-          <w:b/>
-          <w:bCs/>
-        </w:rPr>
-        <w:t>over</w:t>
-      </w:r>
-      <w:r>
-        <w:rPr>
-          <w:rFonts w:hint="cs"/>
-          <w:rtl/>
-        </w:rPr>
-        <w:t xml:space="preserve"> שמזיז </w:t>
-      </w:r>
-      <w:r>
-        <w:rPr>
-          <w:rFonts w:hint="cs"/>
-          <w:rtl/>
-        </w:rPr>
-        <w:t xml:space="preserve">עצם-משחק </w:t>
-      </w:r>
-      <w:r>
-        <w:rPr>
-          <w:rFonts w:hint="cs"/>
-          <w:rtl/>
-        </w:rPr>
-        <w:t>בכיוון קבוע</w:t>
-      </w:r>
-      <w:r>
-        <w:rPr>
-          <w:rFonts w:hint="cs"/>
-          <w:rtl/>
-        </w:rPr>
-        <w:t xml:space="preserve"> ובמהירות קבועה</w:t>
-      </w:r>
-      <w:r>
-        <w:rPr>
-          <w:rFonts w:hint="cs"/>
-          <w:rtl/>
-        </w:rPr>
-        <w:t xml:space="preserve">.  בנו רכיב חדש בשם </w:t>
-      </w:r>
-      <w:r>
-        <w:rPr>
-          <w:rFonts w:hint="cs"/>
-          <w:b/>
-          <w:bCs/>
-        </w:rPr>
-        <w:t>O</w:t>
-      </w:r>
-      <w:r>
-        <w:rPr>
-          <w:b/>
-          <w:bCs/>
-        </w:rPr>
-        <w:t>scillator</w:t>
-      </w:r>
-      <w:r>
-        <w:rPr>
-          <w:rFonts w:hint="cs"/>
-          <w:rtl/>
-        </w:rPr>
-        <w:t xml:space="preserve">, שמזיז </w:t>
-      </w:r>
-      <w:r>
-        <w:rPr>
-          <w:rFonts w:hint="cs"/>
-          <w:rtl/>
-        </w:rPr>
-        <w:t xml:space="preserve">עצם-משחק </w:t>
-      </w:r>
-      <w:r>
-        <w:rPr>
-          <w:rFonts w:hint="cs"/>
-          <w:rtl/>
-        </w:rPr>
-        <w:t>בתנועת מטוטלת</w:t>
-      </w:r>
-      <w:r>
-        <w:rPr>
-          <w:rFonts w:hint="cs"/>
-          <w:rtl/>
-        </w:rPr>
-        <w:t>, למשל:</w:t>
-      </w:r>
-      <w:r>
-        <w:rPr>
-          <w:rFonts w:hint="cs"/>
-          <w:rtl/>
-        </w:rPr>
-        <w:t xml:space="preserve"> </w:t>
-      </w:r>
-      <w:r>
-        <w:rPr>
-          <w:rFonts w:hint="cs"/>
-          <w:rtl/>
-        </w:rPr>
-        <w:t xml:space="preserve">ימינה עד גבול </w:t>
-      </w:r>
-      <w:proofErr w:type="spellStart"/>
-      <w:r>
-        <w:rPr>
-          <w:rFonts w:hint="cs"/>
-          <w:rtl/>
-        </w:rPr>
-        <w:t>מסויים</w:t>
-      </w:r>
-      <w:proofErr w:type="spellEnd"/>
-      <w:r>
-        <w:rPr>
-          <w:rFonts w:hint="cs"/>
-          <w:rtl/>
-        </w:rPr>
-        <w:t xml:space="preserve">, </w:t>
-      </w:r>
-      <w:r>
-        <w:rPr>
-          <w:rFonts w:hint="cs"/>
-          <w:rtl/>
-        </w:rPr>
-        <w:t xml:space="preserve">ואז שמאלה עד גבול </w:t>
-      </w:r>
-      <w:proofErr w:type="spellStart"/>
-      <w:r>
-        <w:rPr>
-          <w:rFonts w:hint="cs"/>
-          <w:rtl/>
-        </w:rPr>
-        <w:t>מסויים</w:t>
-      </w:r>
-      <w:proofErr w:type="spellEnd"/>
-      <w:r>
-        <w:rPr>
-          <w:rFonts w:hint="cs"/>
-          <w:rtl/>
-        </w:rPr>
-        <w:t>, וחוזר חלילה.</w:t>
+          <w:rtl/>
+        </w:rPr>
+        <w:t>עצמים</w:t>
       </w:r>
     </w:p>
     <w:p>
       <w:pPr>
-        <w:pStyle w:val="a0"/>
+        <w:pStyle w:val="BodyText"/>
+        <w:rPr>
+          <w:rFonts w:ascii="David" w:hAnsi="David" w:cs="David"/>
+          <w:rtl/>
+        </w:rPr>
+      </w:pPr>
+      <w:r>
+        <w:rPr>
+          <w:rFonts w:ascii="David" w:hAnsi="David" w:cs="David"/>
+          <w:rtl/>
+        </w:rPr>
+        <w:t xml:space="preserve">1. בהרצאה בנינו רכיב בשם </w:t>
+      </w:r>
+      <w:r>
+        <w:rPr>
+          <w:rFonts w:ascii="David" w:hAnsi="David" w:cs="David"/>
+          <w:b/>
+          <w:bCs/>
+        </w:rPr>
+        <w:t>Mover</w:t>
+      </w:r>
+      <w:r>
+        <w:rPr>
+          <w:rFonts w:ascii="David" w:hAnsi="David" w:cs="David"/>
+          <w:rtl/>
+        </w:rPr>
+        <w:t xml:space="preserve"> שמזיז </w:t>
+      </w:r>
+      <w:r>
+        <w:rPr>
+          <w:rFonts w:ascii="David" w:hAnsi="David" w:cs="David"/>
+          <w:rtl/>
+        </w:rPr>
+        <w:t xml:space="preserve">עצם-משחק </w:t>
+      </w:r>
+      <w:r>
+        <w:rPr>
+          <w:rFonts w:ascii="David" w:hAnsi="David" w:cs="David"/>
+          <w:rtl/>
+        </w:rPr>
+        <w:t>בכיוון קבוע</w:t>
+      </w:r>
+      <w:r>
+        <w:rPr>
+          <w:rFonts w:ascii="David" w:hAnsi="David" w:cs="David"/>
+          <w:rtl/>
+        </w:rPr>
+        <w:t xml:space="preserve"> ובמהירות קבועה</w:t>
+      </w:r>
+      <w:r>
+        <w:rPr>
+          <w:rFonts w:ascii="David" w:hAnsi="David" w:cs="David"/>
+          <w:rtl/>
+        </w:rPr>
+        <w:t xml:space="preserve">.  בנו רכיב חדש בשם </w:t>
+      </w:r>
+      <w:r>
+        <w:rPr>
+          <w:rFonts w:ascii="David" w:hAnsi="David" w:cs="David"/>
+          <w:b/>
+          <w:bCs/>
+        </w:rPr>
+        <w:t>Oscillator</w:t>
+      </w:r>
+      <w:r>
+        <w:rPr>
+          <w:rFonts w:ascii="David" w:hAnsi="David" w:cs="David"/>
+          <w:rtl/>
+        </w:rPr>
+        <w:t xml:space="preserve">, שמזיז </w:t>
+      </w:r>
+      <w:r>
+        <w:rPr>
+          <w:rFonts w:ascii="David" w:hAnsi="David" w:cs="David"/>
+          <w:rtl/>
+        </w:rPr>
+        <w:t xml:space="preserve">עצם-משחק </w:t>
+      </w:r>
+      <w:r>
+        <w:rPr>
+          <w:rFonts w:ascii="David" w:hAnsi="David" w:cs="David"/>
+          <w:rtl/>
+        </w:rPr>
+        <w:t>בתנועת מטוטלת</w:t>
+      </w:r>
+      <w:r>
+        <w:rPr>
+          <w:rFonts w:ascii="David" w:hAnsi="David" w:cs="David"/>
+          <w:rtl/>
+        </w:rPr>
+        <w:t>, למשל:</w:t>
+      </w:r>
+      <w:r>
+        <w:rPr>
+          <w:rFonts w:ascii="David" w:hAnsi="David" w:cs="David"/>
+          <w:rtl/>
+        </w:rPr>
+        <w:t xml:space="preserve"> </w:t>
+      </w:r>
+      <w:r>
+        <w:rPr>
+          <w:rFonts w:ascii="David" w:hAnsi="David" w:cs="David"/>
+          <w:rtl/>
+        </w:rPr>
+        <w:t xml:space="preserve">ימינה עד גבול מסויים, </w:t>
+      </w:r>
+      <w:r>
+        <w:rPr>
+          <w:rFonts w:ascii="David" w:hAnsi="David" w:cs="David"/>
+          <w:rtl/>
+        </w:rPr>
+        <w:t>ואז שמאלה עד גבול מסויים, וחוזר חלילה.</w:t>
+      </w:r>
+    </w:p>
+    <w:p>
+      <w:pPr>
+        <w:pStyle w:val="BodyText"/>
         <w:numPr>
           <w:ilvl w:val="0"/>
           <w:numId w:val="2"/>
         </w:numPr>
+        <w:rPr>
+          <w:rFonts w:ascii="David" w:hAnsi="David" w:cs="David"/>
+        </w:rPr>
       </w:pPr>
       <w:r>
         <w:rPr>
-          <w:rFonts w:hint="cs"/>
-          <w:rtl/>
-        </w:rPr>
-        <w:t xml:space="preserve">מרכז התנודה צריך להיות המקום הנוכחי של העצם </w:t>
-      </w:r>
-      <w:proofErr w:type="spellStart"/>
-      <w:r>
-        <w:rPr>
-          <w:rFonts w:hint="cs"/>
-          <w:rtl/>
-        </w:rPr>
-        <w:t>בסצינה</w:t>
-      </w:r>
-      <w:proofErr w:type="spellEnd"/>
-      <w:r>
-        <w:rPr>
-          <w:rFonts w:hint="cs"/>
-          <w:rtl/>
-        </w:rPr>
-        <w:t xml:space="preserve"> (למשל אם אני שם אותו במיקום 3,2, אז העצם יזוז ימינה ושמאלה סביב נקודה זו).</w:t>
+          <w:rFonts w:ascii="David" w:hAnsi="David" w:cs="David"/>
+          <w:rtl/>
+        </w:rPr>
+        <w:t>מרכז התנודה צריך להיות המקום הנוכחי של העצם בסצינה (למשל אם אני שם אותו במיקום 3,2, אז העצם יזוז ימינה ושמאלה סביב נקודה זו).</w:t>
       </w:r>
     </w:p>
     <w:p>
       <w:pPr>
-        <w:pStyle w:val="a0"/>
+        <w:pStyle w:val="BodyText"/>
         <w:numPr>
           <w:ilvl w:val="0"/>
           <w:numId w:val="2"/>
         </w:numPr>
+        <w:rPr>
+          <w:rFonts w:ascii="David" w:hAnsi="David" w:cs="David"/>
+        </w:rPr>
       </w:pPr>
       <w:r>
         <w:rPr>
-          <w:rFonts w:hint="cs"/>
+          <w:rFonts w:ascii="David" w:hAnsi="David" w:cs="David"/>
           <w:rtl/>
         </w:rPr>
         <w:t>מהירות העצם צריכה להשתנות בהדרגה, כמו במציאות (העצם נע ימינה, מאט בהדרגה, נעצר, נע שמאלה, מאיץ בהדרגה, מאט בהדרגה, נעצר וכו').</w:t>
@@ -287,74 +220,51 @@
     </w:p>
     <w:p>
       <w:pPr>
-        <w:pStyle w:val="a0"/>
+        <w:pStyle w:val="BodyText"/>
         <w:numPr>
           <w:ilvl w:val="0"/>
           <w:numId w:val="2"/>
         </w:numPr>
+        <w:rPr>
+          <w:rFonts w:ascii="David" w:hAnsi="David" w:cs="David"/>
+        </w:rPr>
       </w:pPr>
       <w:r>
         <w:rPr>
-          <w:rFonts w:hint="cs"/>
-          <w:rtl/>
-        </w:rPr>
-        <w:t xml:space="preserve">הגדירו את הרכיב באופן כמה שיותר כללי </w:t>
-      </w:r>
-      <w:r>
-        <w:rPr>
-          <w:rtl/>
-        </w:rPr>
-        <w:t>–</w:t>
-      </w:r>
-      <w:r>
-        <w:rPr>
-          <w:rFonts w:hint="cs"/>
-          <w:rtl/>
-        </w:rPr>
-        <w:t xml:space="preserve"> עם כמה שיותר משתנים המאפשרים לשלוט בכיוון התנודה </w:t>
-      </w:r>
-      <w:r>
-        <w:rPr>
-          <w:rFonts w:hint="cs"/>
+          <w:rFonts w:ascii="David" w:hAnsi="David" w:cs="David"/>
+          <w:rtl/>
+        </w:rPr>
+        <w:t xml:space="preserve">הגדירו את הרכיב באופן כמה שיותר כללי – עם כמה שיותר משתנים המאפשרים לשלוט בכיוון התנודה </w:t>
+      </w:r>
+      <w:r>
+        <w:rPr>
+          <w:rFonts w:ascii="David" w:hAnsi="David" w:cs="David"/>
           <w:rtl/>
         </w:rPr>
         <w:t xml:space="preserve">וגודלה </w:t>
       </w:r>
       <w:r>
         <w:rPr>
-          <w:rFonts w:hint="cs"/>
-          <w:rtl/>
-        </w:rPr>
-        <w:t xml:space="preserve">מתוך </w:t>
-      </w:r>
-      <w:proofErr w:type="spellStart"/>
-      <w:r>
-        <w:rPr>
-          <w:rFonts w:hint="cs"/>
-          <w:rtl/>
-        </w:rPr>
-        <w:t>יוניטי</w:t>
-      </w:r>
-      <w:proofErr w:type="spellEnd"/>
-      <w:r>
-        <w:rPr>
-          <w:rFonts w:hint="cs"/>
-          <w:rtl/>
-        </w:rPr>
-        <w:t>.</w:t>
+          <w:rFonts w:ascii="David" w:hAnsi="David" w:cs="David"/>
+          <w:rtl/>
+        </w:rPr>
+        <w:t>מתוך יוניטי.</w:t>
       </w:r>
     </w:p>
     <w:p>
       <w:pPr>
-        <w:pStyle w:val="a0"/>
+        <w:pStyle w:val="BodyText"/>
         <w:numPr>
           <w:ilvl w:val="0"/>
           <w:numId w:val="2"/>
         </w:numPr>
+        <w:rPr>
+          <w:rFonts w:ascii="David" w:hAnsi="David" w:cs="David"/>
+        </w:rPr>
       </w:pPr>
       <w:r>
         <w:rPr>
-          <w:rFonts w:hint="cs"/>
+          <w:rFonts w:ascii="David" w:hAnsi="David" w:cs="David"/>
           <w:rtl/>
         </w:rPr>
         <w:t>הדגימו את הרכיב שלכם על כמה עצמים.</w:t>
@@ -362,7 +272,267 @@
     </w:p>
     <w:p>
       <w:pPr>
-        <w:pStyle w:val="a0"/>
+        <w:pStyle w:val="BodyText"/>
+        <w:rPr>
+          <w:rFonts w:ascii="David" w:hAnsi="David" w:cs="David"/>
+          <w:rtl/>
+        </w:rPr>
+      </w:pPr>
+      <w:r>
+        <w:rPr>
+          <w:rFonts w:ascii="David" w:hAnsi="David" w:cs="David"/>
+          <w:rtl/>
+        </w:rPr>
+        <w:t xml:space="preserve">2. </w:t>
+      </w:r>
+      <w:r>
+        <w:rPr>
+          <w:rFonts w:ascii="David" w:hAnsi="David" w:cs="David"/>
+          <w:rtl/>
+        </w:rPr>
+        <w:t xml:space="preserve">בנו רכיב בשם </w:t>
+      </w:r>
+      <w:r>
+        <w:rPr>
+          <w:rFonts w:ascii="David" w:hAnsi="David" w:cs="David"/>
+          <w:b/>
+          <w:bCs/>
+        </w:rPr>
+        <w:t>Rotator</w:t>
+      </w:r>
+      <w:r>
+        <w:rPr>
+          <w:rFonts w:ascii="David" w:hAnsi="David" w:cs="David"/>
+          <w:rtl/>
+        </w:rPr>
+        <w:t>, ה</w:t>
+      </w:r>
+      <w:r>
+        <w:rPr>
+          <w:rFonts w:ascii="David" w:hAnsi="David" w:cs="David"/>
+          <w:rtl/>
+        </w:rPr>
+        <w:t xml:space="preserve">מסובב </w:t>
+      </w:r>
+      <w:r>
+        <w:rPr>
+          <w:rFonts w:ascii="David" w:hAnsi="David" w:cs="David"/>
+          <w:rtl/>
+        </w:rPr>
+        <w:t xml:space="preserve">עצם-משחק </w:t>
+      </w:r>
+      <w:r>
+        <w:rPr>
+          <w:rFonts w:ascii="David" w:hAnsi="David" w:cs="David"/>
+          <w:rtl/>
+        </w:rPr>
+        <w:t>במהירות</w:t>
+      </w:r>
+      <w:r>
+        <w:rPr>
+          <w:rFonts w:ascii="David" w:hAnsi="David" w:cs="David"/>
+          <w:rtl/>
+        </w:rPr>
+        <w:t xml:space="preserve"> נתונה</w:t>
+      </w:r>
+      <w:r>
+        <w:rPr>
+          <w:rFonts w:ascii="David" w:hAnsi="David" w:cs="David"/>
+          <w:rtl/>
+        </w:rPr>
+        <w:t xml:space="preserve"> סביב עצמו</w:t>
+      </w:r>
+      <w:r>
+        <w:rPr>
+          <w:rFonts w:ascii="David" w:hAnsi="David" w:cs="David"/>
+          <w:rtl/>
+        </w:rPr>
+        <w:t>. רמז:</w:t>
+      </w:r>
+      <w:r>
+        <w:rPr>
+          <w:rFonts w:ascii="David" w:hAnsi="David" w:cs="David"/>
+        </w:rPr>
+        <w:t xml:space="preserve"> </w:t>
+      </w:r>
+      <w:r>
+        <w:rPr>
+          <w:rFonts w:ascii="David" w:hAnsi="David" w:cs="David"/>
+          <w:rtl/>
+        </w:rPr>
+        <w:t xml:space="preserve">הסתכלו בשדות של </w:t>
+      </w:r>
+      <w:r>
+        <w:rPr>
+          <w:rFonts w:ascii="David" w:hAnsi="David" w:cs="David"/>
+        </w:rPr>
+        <w:t>transform</w:t>
+      </w:r>
+      <w:r>
+        <w:rPr>
+          <w:rFonts w:ascii="David" w:hAnsi="David" w:cs="David"/>
+          <w:rtl/>
+        </w:rPr>
+        <w:t>.</w:t>
+      </w:r>
+    </w:p>
+    <w:p>
+      <w:pPr>
+        <w:pStyle w:val="BodyText"/>
+        <w:rPr>
+          <w:rFonts w:ascii="David" w:hAnsi="David" w:cs="David"/>
+          <w:rtl/>
+        </w:rPr>
+      </w:pPr>
+      <w:r>
+        <w:rPr>
+          <w:rFonts w:ascii="David" w:hAnsi="David" w:cs="David"/>
+          <w:rtl/>
+        </w:rPr>
+        <w:t xml:space="preserve">3. בנו אובייקט בצורת כדור, שגדל </w:t>
+      </w:r>
+      <w:r>
+        <w:rPr>
+          <w:rFonts w:ascii="David" w:hAnsi="David" w:cs="David"/>
+          <w:rtl/>
+        </w:rPr>
+        <w:t xml:space="preserve">בהדרגה </w:t>
+      </w:r>
+      <w:r>
+        <w:rPr>
+          <w:rFonts w:ascii="David" w:hAnsi="David" w:cs="David"/>
+          <w:rtl/>
+        </w:rPr>
+        <w:t>וקטן בהדרגה</w:t>
+      </w:r>
+      <w:r>
+        <w:rPr>
+          <w:rFonts w:ascii="David" w:hAnsi="David" w:cs="David"/>
+          <w:rtl/>
+        </w:rPr>
+        <w:t xml:space="preserve">, </w:t>
+      </w:r>
+      <w:r>
+        <w:rPr>
+          <w:rFonts w:ascii="David" w:hAnsi="David" w:cs="David"/>
+          <w:rtl/>
+        </w:rPr>
+        <w:t xml:space="preserve">כמו </w:t>
+      </w:r>
+      <w:r>
+        <w:rPr>
+          <w:rFonts w:ascii="David" w:hAnsi="David" w:cs="David"/>
+          <w:rtl/>
+        </w:rPr>
+        <w:t>לב פועם</w:t>
+      </w:r>
+      <w:r>
+        <w:rPr>
+          <w:rFonts w:ascii="David" w:hAnsi="David" w:cs="David"/>
+          <w:rtl/>
+        </w:rPr>
+        <w:t>. רמז:</w:t>
+      </w:r>
+      <w:r>
+        <w:rPr>
+          <w:rFonts w:ascii="David" w:hAnsi="David" w:cs="David"/>
+        </w:rPr>
+        <w:t xml:space="preserve"> </w:t>
+      </w:r>
+      <w:r>
+        <w:rPr>
+          <w:rFonts w:ascii="David" w:hAnsi="David" w:cs="David"/>
+          <w:rtl/>
+        </w:rPr>
+        <w:t xml:space="preserve">הסתכלו בשדות של </w:t>
+      </w:r>
+      <w:r>
+        <w:rPr>
+          <w:rFonts w:ascii="David" w:hAnsi="David" w:cs="David"/>
+        </w:rPr>
+        <w:t>transform</w:t>
+      </w:r>
+      <w:r>
+        <w:rPr>
+          <w:rFonts w:ascii="David" w:hAnsi="David" w:cs="David"/>
+          <w:rtl/>
+        </w:rPr>
+        <w:t>.</w:t>
+      </w:r>
+      <w:r>
+        <w:rPr>
+          <w:rFonts w:ascii="David" w:hAnsi="David" w:cs="David"/>
+          <w:rtl/>
+        </w:rPr>
+        <w:br/>
+      </w:r>
+    </w:p>
+    <w:p>
+      <w:pPr>
+        <w:pStyle w:val="Heading2"/>
+        <w:rPr>
+          <w:rtl/>
+        </w:rPr>
+      </w:pPr>
+      <w:r>
+        <w:rPr>
+          <w:rFonts w:hint="cs"/>
+          <w:rtl/>
+        </w:rPr>
+        <w:t>ב</w:t>
+      </w:r>
+      <w:r>
+        <w:rPr>
+          <w:rFonts w:hint="cs"/>
+          <w:rtl/>
+        </w:rPr>
+        <w:t xml:space="preserve">. </w:t>
+      </w:r>
+      <w:r>
+        <w:rPr>
+          <w:rFonts w:hint="cs"/>
+          <w:rtl/>
+        </w:rPr>
+        <w:t>מצלמות</w:t>
+      </w:r>
+    </w:p>
+    <w:p>
+      <w:pPr>
+        <w:rPr>
+          <w:rtl/>
+        </w:rPr>
+      </w:pPr>
+      <w:r>
+        <w:rPr>
+          <w:rFonts w:hint="cs"/>
+          <w:rtl/>
+        </w:rPr>
+        <w:t>1. קיראו כאן:</w:t>
+      </w:r>
+      <w:r>
+        <w:rPr>
+          <w:rFonts w:hint="cs"/>
+        </w:rPr>
+        <w:t xml:space="preserve"> </w:t>
+      </w:r>
+      <w:hyperlink r:id="rId7" w:history="1">
+        <w:r>
+          <w:rPr>
+            <w:rStyle w:val="Hyperlink"/>
+          </w:rPr>
+          <w:t>https://docs.unity3d.com/Manual/class-Camera.html</w:t>
+        </w:r>
+      </w:hyperlink>
+      <w:r>
+        <w:rPr>
+          <w:rFonts w:hint="cs"/>
+          <w:rtl/>
+        </w:rPr>
+        <w:t xml:space="preserve"> על מצלמות ביוניטי, והסבירו בקצרה על המאפיינים העיקריים שלה.</w:t>
+      </w:r>
+    </w:p>
+    <w:p>
+      <w:pPr>
         <w:rPr>
           <w:rtl/>
         </w:rPr>
@@ -370,7 +540,6 @@
     </w:p>
     <w:p>
       <w:pPr>
-        <w:pStyle w:val="a0"/>
         <w:rPr>
           <w:rtl/>
         </w:rPr>
@@ -380,348 +549,577 @@
           <w:rFonts w:hint="cs"/>
           <w:rtl/>
         </w:rPr>
-        <w:t xml:space="preserve">2. </w:t>
+        <w:t xml:space="preserve">2. בנו "משחק" לשני שחקנים, כל שחקן יכול להזיז דמות אחת, וכל שחקן רואה את העולם מנקודת-המבט של הדמות שלו, על חצי מסך, כמו במשחק </w:t>
       </w:r>
       <w:r>
         <w:rPr>
           <w:rFonts w:hint="cs"/>
           <w:rtl/>
         </w:rPr>
-        <w:t xml:space="preserve">בנו רכיב בשם </w:t>
+        <w:t>העתיק "מרגל נגד מרגל"</w:t>
       </w:r>
       <w:r>
         <w:rPr>
           <w:rFonts w:hint="cs"/>
-          <w:b/>
-          <w:bCs/>
-        </w:rPr>
-        <w:t>R</w:t>
-      </w:r>
-      <w:r>
-        <w:rPr>
-          <w:b/>
-          <w:bCs/>
-        </w:rPr>
-        <w:t>otator</w:t>
+        </w:rPr>
+        <w:t xml:space="preserve"> </w:t>
       </w:r>
       <w:r>
         <w:rPr>
           <w:rFonts w:hint="cs"/>
           <w:rtl/>
         </w:rPr>
-        <w:t>, ה</w:t>
-      </w:r>
-      <w:r>
-        <w:rPr>
-          <w:rFonts w:hint="cs"/>
-          <w:rtl/>
-        </w:rPr>
-        <w:t xml:space="preserve">מסובב </w:t>
-      </w:r>
-      <w:r>
-        <w:rPr>
-          <w:rFonts w:hint="cs"/>
-          <w:rtl/>
-        </w:rPr>
-        <w:t xml:space="preserve">עצם-משחק </w:t>
-      </w:r>
-      <w:r>
-        <w:rPr>
-          <w:rFonts w:hint="cs"/>
-          <w:rtl/>
-        </w:rPr>
-        <w:t>במהירות</w:t>
-      </w:r>
-      <w:r>
-        <w:rPr>
-          <w:rFonts w:hint="cs"/>
-          <w:rtl/>
-        </w:rPr>
-        <w:t xml:space="preserve"> נתונה</w:t>
-      </w:r>
-      <w:r>
-        <w:rPr>
-          <w:rFonts w:hint="cs"/>
-          <w:rtl/>
-        </w:rPr>
-        <w:t xml:space="preserve"> סביב עצמו</w:t>
-      </w:r>
-      <w:r>
-        <w:rPr>
-          <w:rFonts w:hint="cs"/>
-          <w:rtl/>
-        </w:rPr>
-        <w:t>. רמז:</w:t>
-      </w:r>
-      <w:r>
-        <w:rPr>
-          <w:rFonts w:hint="cs"/>
-        </w:rPr>
-        <w:t xml:space="preserve"> </w:t>
-      </w:r>
-      <w:r>
-        <w:rPr>
-          <w:rFonts w:hint="cs"/>
-          <w:rtl/>
-        </w:rPr>
-        <w:t xml:space="preserve">הסתכלו בשדות של </w:t>
-      </w:r>
-      <w:r>
-        <w:t>transform</w:t>
-      </w:r>
-      <w:r>
-        <w:rPr>
-          <w:rFonts w:hint="cs"/>
-          <w:rtl/>
-        </w:rPr>
-        <w:t>.</w:t>
-      </w:r>
-    </w:p>
-    <w:p>
-      <w:pPr>
-        <w:pStyle w:val="a0"/>
-        <w:rPr>
-          <w:rtl/>
-        </w:rPr>
-      </w:pPr>
-    </w:p>
-    <w:p>
-      <w:pPr>
-        <w:pStyle w:val="a0"/>
-        <w:rPr>
-          <w:rFonts w:hint="cs"/>
-          <w:rtl/>
-        </w:rPr>
-      </w:pPr>
-      <w:r>
-        <w:rPr>
-          <w:rFonts w:hint="cs"/>
-          <w:rtl/>
-        </w:rPr>
-        <w:t xml:space="preserve">3. בנו אובייקט בצורת כדור, שגדל </w:t>
-      </w:r>
-      <w:r>
-        <w:rPr>
-          <w:rFonts w:hint="cs"/>
-          <w:rtl/>
-        </w:rPr>
-        <w:t xml:space="preserve">בהדרגה </w:t>
-      </w:r>
-      <w:r>
-        <w:rPr>
-          <w:rFonts w:hint="cs"/>
-          <w:rtl/>
-        </w:rPr>
-        <w:t>וקטן בהדרגה</w:t>
-      </w:r>
-      <w:r>
-        <w:rPr>
-          <w:rFonts w:hint="cs"/>
-          <w:rtl/>
-        </w:rPr>
-        <w:t xml:space="preserve">, </w:t>
-      </w:r>
-      <w:r>
-        <w:rPr>
-          <w:rFonts w:hint="cs"/>
-          <w:rtl/>
-        </w:rPr>
-        <w:t xml:space="preserve">כמו </w:t>
-      </w:r>
-      <w:r>
-        <w:rPr>
-          <w:rFonts w:hint="cs"/>
-          <w:rtl/>
-        </w:rPr>
-        <w:t>לב פועם</w:t>
-      </w:r>
-      <w:r>
-        <w:rPr>
-          <w:rFonts w:hint="cs"/>
-          <w:rtl/>
-        </w:rPr>
-        <w:t>. רמז:</w:t>
-      </w:r>
-      <w:r>
-        <w:rPr>
-          <w:rFonts w:hint="cs"/>
-        </w:rPr>
-        <w:t xml:space="preserve"> </w:t>
-      </w:r>
-      <w:r>
-        <w:rPr>
-          <w:rFonts w:hint="cs"/>
-          <w:rtl/>
-        </w:rPr>
-        <w:t xml:space="preserve">הסתכלו בשדות של </w:t>
-      </w:r>
-      <w:r>
-        <w:t>transform</w:t>
-      </w:r>
-      <w:r>
-        <w:rPr>
-          <w:rFonts w:hint="cs"/>
-          <w:rtl/>
-        </w:rPr>
-        <w:t>.</w:t>
-      </w:r>
-      <w:r>
-        <w:rPr>
-          <w:rtl/>
-        </w:rPr>
-        <w:br/>
-      </w:r>
-    </w:p>
-    <w:p>
-      <w:pPr>
-        <w:pStyle w:val="a0"/>
-        <w:rPr>
-          <w:color w:val="2F5496" w:themeColor="accent1" w:themeShade="BF"/>
-          <w:rtl/>
-        </w:rPr>
-      </w:pPr>
-      <w:r>
-        <w:rPr>
-          <w:color w:val="2F5496" w:themeColor="accent1" w:themeShade="BF"/>
-        </w:rPr>
-        <w:t>C</w:t>
-      </w:r>
-      <w:proofErr w:type="gramStart"/>
-      <w:r>
-        <w:rPr>
-          <w:color w:val="2F5496" w:themeColor="accent1" w:themeShade="BF"/>
-        </w:rPr>
-        <w:t>#</w:t>
-      </w:r>
-      <w:r>
-        <w:rPr>
-          <w:rFonts w:hint="cs"/>
-          <w:color w:val="2F5496" w:themeColor="accent1" w:themeShade="BF"/>
-          <w:rtl/>
-        </w:rPr>
-        <w:t xml:space="preserve"> :</w:t>
-      </w:r>
-      <w:proofErr w:type="gramEnd"/>
-    </w:p>
-    <w:p>
-      <w:pPr>
-        <w:pStyle w:val="a0"/>
-        <w:rPr>
-          <w:rFonts w:hint="cs"/>
-          <w:rtl/>
-        </w:rPr>
-      </w:pPr>
-      <w:r>
-        <w:t>4</w:t>
-      </w:r>
-      <w:r>
-        <w:rPr>
-          <w:rFonts w:hint="cs"/>
-          <w:rtl/>
-        </w:rPr>
-        <w:t>.</w:t>
-      </w:r>
-      <w:r>
-        <w:rPr>
-          <w:rFonts w:hint="cs"/>
-        </w:rPr>
-        <w:t xml:space="preserve"> </w:t>
+        <w:t xml:space="preserve">: </w:t>
       </w:r>
       <w:hyperlink r:id="rId8" w:history="1">
         <w:r>
           <w:rPr>
             <w:rStyle w:val="Hyperlink"/>
           </w:rPr>
+          <w:t>https://youtu.be/Yu2e866bEcM</w:t>
+        </w:r>
+      </w:hyperlink>
+      <w:r>
+        <w:rPr>
+          <w:rFonts w:hint="cs"/>
+          <w:rtl/>
+        </w:rPr>
+        <w:t xml:space="preserve">.  </w:t>
+      </w:r>
+    </w:p>
+    <w:p>
+      <w:pPr>
+        <w:rPr>
+          <w:rtl/>
+        </w:rPr>
+      </w:pPr>
+    </w:p>
+    <w:p>
+      <w:pPr>
+        <w:rPr>
+          <w:rFonts w:hint="cs"/>
+          <w:rtl/>
+        </w:rPr>
+      </w:pPr>
+      <w:r>
+        <w:rPr>
+          <w:rFonts w:hint="cs"/>
+          <w:rtl/>
+        </w:rPr>
+        <w:t>3. בנו "משחק" לשחקן אחד, שבו השחקן יכול לזוז בעולם דו-ממדי בעזרת מקשי החצים, ובמקביל הוא רואה את המיקום שלו על מפה קטנה בצד ימין למעלה.</w:t>
+      </w:r>
+      <w:r>
+        <w:rPr>
+          <w:rFonts w:hint="cs"/>
+          <w:rtl/>
+        </w:rPr>
+        <w:t xml:space="preserve"> </w:t>
+      </w:r>
+    </w:p>
+    <w:p>
+      <w:pPr>
+        <w:pStyle w:val="BodyText"/>
+        <w:rPr>
+          <w:rFonts w:ascii="David" w:hAnsi="David" w:cs="David"/>
+          <w:rtl/>
+        </w:rPr>
+      </w:pPr>
+    </w:p>
+    <w:p>
+      <w:pPr>
+        <w:pStyle w:val="BodyText"/>
+        <w:rPr>
+          <w:rFonts w:ascii="David" w:hAnsi="David" w:cs="David"/>
+          <w:rtl/>
+        </w:rPr>
+      </w:pPr>
+      <w:r>
+        <w:rPr>
+          <w:rFonts w:ascii="David" w:hAnsi="David" w:cs="David" w:hint="cs"/>
+          <w:rtl/>
+        </w:rPr>
+        <w:t xml:space="preserve">למידע נוסף על שימוש בשתי מצלמות ראו כאן </w:t>
+      </w:r>
+      <w:r>
+        <w:rPr>
+          <w:rFonts w:ascii="David" w:hAnsi="David" w:cs="David" w:hint="cs"/>
+        </w:rPr>
+        <w:t xml:space="preserve"> </w:t>
+      </w:r>
+      <w:hyperlink r:id="rId9" w:history="1">
+        <w:r>
+          <w:rPr>
+            <w:rStyle w:val="Hyperlink"/>
+            <w:rFonts w:ascii="David" w:hAnsi="David" w:cs="David"/>
+          </w:rPr>
+          <w:t>https://forum.unity.com/threads/2-cameras-running-the-same-time.44911</w:t>
+        </w:r>
+        <w:r>
+          <w:rPr>
+            <w:rStyle w:val="Hyperlink"/>
+            <w:rFonts w:ascii="David" w:hAnsi="David" w:cs="David"/>
+            <w:rtl/>
+          </w:rPr>
+          <w:t>/</w:t>
+        </w:r>
+      </w:hyperlink>
+      <w:r>
+        <w:rPr>
+          <w:rFonts w:ascii="David" w:hAnsi="David" w:cs="David" w:hint="cs"/>
+          <w:rtl/>
+        </w:rPr>
+        <w:t xml:space="preserve"> </w:t>
+      </w:r>
+    </w:p>
+    <w:p>
+      <w:pPr>
+        <w:pStyle w:val="BodyText"/>
+        <w:rPr>
+          <w:rFonts w:ascii="David" w:hAnsi="David" w:cs="David"/>
+        </w:rPr>
+      </w:pPr>
+    </w:p>
+    <w:p>
+      <w:pPr>
+        <w:pStyle w:val="Heading2"/>
+        <w:rPr>
+          <w:rtl/>
+        </w:rPr>
+      </w:pPr>
+      <w:r>
+        <w:rPr>
+          <w:rFonts w:hint="cs"/>
+          <w:rtl/>
+        </w:rPr>
+        <w:t>ג</w:t>
+      </w:r>
+      <w:r>
+        <w:rPr>
+          <w:rFonts w:hint="cs"/>
+          <w:rtl/>
+        </w:rPr>
+        <w:t>. סי שארפ:</w:t>
+      </w:r>
+    </w:p>
+    <w:p>
+      <w:pPr>
+        <w:pStyle w:val="BodyText"/>
+        <w:rPr>
+          <w:rFonts w:ascii="David" w:hAnsi="David" w:cs="David"/>
+        </w:rPr>
+      </w:pPr>
+      <w:r>
+        <w:rPr>
+          <w:rFonts w:ascii="David" w:hAnsi="David" w:cs="David" w:hint="cs"/>
+          <w:rtl/>
+        </w:rPr>
+        <w:t>בחרו אחת מהמשימות הבאות:</w:t>
+      </w:r>
+    </w:p>
+    <w:p>
+      <w:pPr>
+        <w:pStyle w:val="BodyText"/>
+        <w:rPr>
+          <w:rFonts w:ascii="David" w:hAnsi="David" w:cs="David"/>
+          <w:rtl/>
+        </w:rPr>
+      </w:pPr>
+      <w:r>
+        <w:rPr>
+          <w:rFonts w:ascii="David" w:hAnsi="David" w:cs="David" w:hint="cs"/>
+          <w:rtl/>
+        </w:rPr>
+        <w:t>1</w:t>
+      </w:r>
+      <w:r>
+        <w:rPr>
+          <w:rFonts w:ascii="David" w:hAnsi="David" w:cs="David"/>
+          <w:rtl/>
+        </w:rPr>
+        <w:t>.</w:t>
+      </w:r>
+      <w:r>
+        <w:rPr>
+          <w:rFonts w:ascii="David" w:hAnsi="David" w:cs="David"/>
+        </w:rPr>
+        <w:t xml:space="preserve"> </w:t>
+      </w:r>
+      <w:hyperlink r:id="rId10" w:history="1">
+        <w:r>
+          <w:rPr>
+            <w:rStyle w:val="Hyperlink"/>
+            <w:rFonts w:ascii="David" w:hAnsi="David" w:cs="David"/>
+          </w:rPr>
           <w:t>BFS</w:t>
         </w:r>
       </w:hyperlink>
       <w:r>
         <w:rPr>
-          <w:rFonts w:hint="cs"/>
+          <w:rFonts w:ascii="David" w:hAnsi="David" w:cs="David"/>
           <w:rtl/>
         </w:rPr>
         <w:t>-</w:t>
       </w:r>
       <w:r>
         <w:rPr>
-          <w:rFonts w:hint="cs"/>
-          <w:rtl/>
-        </w:rPr>
-        <w:t xml:space="preserve"> </w:t>
-      </w:r>
-      <w:proofErr w:type="spellStart"/>
-      <w:r>
-        <w:rPr>
-          <w:rFonts w:hint="cs"/>
-          <w:rtl/>
-        </w:rPr>
-        <w:t>כיתבו</w:t>
-      </w:r>
-      <w:proofErr w:type="spellEnd"/>
-      <w:r>
-        <w:rPr>
-          <w:rFonts w:hint="cs"/>
-          <w:rtl/>
-        </w:rPr>
-        <w:t xml:space="preserve"> מימוש של אלגוריתם </w:t>
-      </w:r>
-      <w:proofErr w:type="gramStart"/>
-      <w:r>
-        <w:rPr>
-          <w:rFonts w:hint="cs"/>
-        </w:rPr>
-        <w:t>BFS</w:t>
-      </w:r>
-      <w:r>
-        <w:t xml:space="preserve"> </w:t>
-      </w:r>
-      <w:r>
-        <w:rPr>
-          <w:rFonts w:hint="cs"/>
-          <w:rtl/>
-        </w:rPr>
-        <w:t xml:space="preserve"> בשפת</w:t>
-      </w:r>
-      <w:proofErr w:type="gramEnd"/>
-      <w:r>
-        <w:rPr>
-          <w:rFonts w:hint="cs"/>
-          <w:rtl/>
-        </w:rPr>
-        <w:t xml:space="preserve"> </w:t>
-      </w:r>
-      <w:r>
+          <w:rFonts w:ascii="David" w:hAnsi="David" w:cs="David"/>
+          <w:rtl/>
+        </w:rPr>
+        <w:t xml:space="preserve"> כיתבו מימוש של אלגוריתם </w:t>
+      </w:r>
+      <w:r>
+        <w:rPr>
+          <w:rFonts w:ascii="David" w:hAnsi="David" w:cs="David"/>
+        </w:rPr>
+        <w:t xml:space="preserve">BFS </w:t>
+      </w:r>
+      <w:r>
+        <w:rPr>
+          <w:rFonts w:ascii="David" w:hAnsi="David" w:cs="David"/>
+          <w:rtl/>
+        </w:rPr>
+        <w:t xml:space="preserve"> בשפת </w:t>
+      </w:r>
+      <w:r>
+        <w:rPr>
+          <w:rFonts w:ascii="David" w:hAnsi="David" w:cs="David"/>
+        </w:rPr>
         <w:t>C#</w:t>
       </w:r>
       <w:r>
         <w:rPr>
-          <w:rFonts w:hint="cs"/>
-          <w:rtl/>
-        </w:rPr>
-        <w:t>. בנו אותו באופן גנרי ככל האפשר. אנחנו נשתמש בזה בהמשך למציאת מסלול.</w:t>
+          <w:rFonts w:ascii="David" w:hAnsi="David" w:cs="David"/>
+          <w:rtl/>
+        </w:rPr>
+        <w:t xml:space="preserve">. בנו אותו באופן גנרי ככל האפשר. </w:t>
+      </w:r>
+      <w:r>
+        <w:rPr>
+          <w:rFonts w:ascii="David" w:hAnsi="David" w:cs="David" w:hint="cs"/>
+          <w:rtl/>
+        </w:rPr>
+        <w:t>ייתכן ש</w:t>
+      </w:r>
+      <w:r>
+        <w:rPr>
+          <w:rFonts w:ascii="David" w:hAnsi="David" w:cs="David"/>
+          <w:rtl/>
+        </w:rPr>
+        <w:t>נשתמש בזה בהמשך למציאת מסלול.</w:t>
       </w:r>
     </w:p>
     <w:p>
       <w:pPr>
-        <w:pStyle w:val="a0"/>
-        <w:rPr>
-          <w:rFonts w:hint="cs"/>
+        <w:pStyle w:val="BodyText"/>
+        <w:rPr>
+          <w:rFonts w:ascii="David" w:hAnsi="David" w:cs="David"/>
           <w:rtl/>
         </w:rPr>
       </w:pPr>
       <w:r>
         <w:rPr>
+          <w:rFonts w:ascii="David" w:hAnsi="David" w:cs="David" w:hint="cs"/>
+          <w:rtl/>
+        </w:rPr>
+        <w:lastRenderedPageBreak/>
+        <w:t>2</w:t>
+      </w:r>
+      <w:r>
+        <w:rPr>
+          <w:rFonts w:ascii="David" w:hAnsi="David" w:cs="David"/>
+          <w:rtl/>
+        </w:rPr>
+        <w:t xml:space="preserve">. </w:t>
+      </w:r>
+      <w:hyperlink r:id="rId11" w:history="1">
+        <w:r>
+          <w:rPr>
+            <w:rStyle w:val="Hyperlink"/>
+            <w:rFonts w:ascii="David" w:hAnsi="David" w:cs="David"/>
+            <w:rtl/>
+          </w:rPr>
+          <w:t>איקס מיקס דריקס</w:t>
+        </w:r>
+      </w:hyperlink>
+      <w:r>
+        <w:rPr>
+          <w:rFonts w:ascii="David" w:hAnsi="David" w:cs="David"/>
+          <w:rtl/>
+        </w:rPr>
+        <w:t xml:space="preserve">- </w:t>
+      </w:r>
+      <w:r>
+        <w:rPr>
+          <w:rFonts w:ascii="David" w:hAnsi="David" w:cs="David"/>
+          <w:rtl/>
+        </w:rPr>
+        <w:t xml:space="preserve">כתבו משחק </w:t>
+      </w:r>
+      <w:r>
+        <w:rPr>
+          <w:rFonts w:ascii="David" w:hAnsi="David" w:cs="David"/>
+          <w:rtl/>
+        </w:rPr>
+        <w:t>איקס עיגול ב-</w:t>
+      </w:r>
+      <w:r>
+        <w:rPr>
+          <w:rFonts w:ascii="David" w:hAnsi="David" w:cs="David"/>
+        </w:rPr>
+        <w:t>C#</w:t>
+      </w:r>
+      <w:r>
+        <w:rPr>
+          <w:rFonts w:ascii="David" w:hAnsi="David" w:cs="David"/>
+          <w:rtl/>
+        </w:rPr>
+        <w:t xml:space="preserve"> נסו לבנות את המשחק כך שה</w:t>
+      </w:r>
+      <w:r>
+        <w:rPr>
+          <w:rFonts w:ascii="David" w:hAnsi="David" w:cs="David"/>
+          <w:rtl/>
+        </w:rPr>
+        <w:t>ש</w:t>
+      </w:r>
+      <w:r>
+        <w:rPr>
+          <w:rFonts w:ascii="David" w:hAnsi="David" w:cs="David"/>
+          <w:rtl/>
+        </w:rPr>
+        <w:t>חק</w:t>
+      </w:r>
+      <w:r>
+        <w:rPr>
+          <w:rFonts w:ascii="David" w:hAnsi="David" w:cs="David"/>
+          <w:rtl/>
+        </w:rPr>
+        <w:t>ן</w:t>
+      </w:r>
+      <w:r>
+        <w:rPr>
+          <w:rFonts w:ascii="David" w:hAnsi="David" w:cs="David"/>
+          <w:rtl/>
+        </w:rPr>
+        <w:t xml:space="preserve"> ישחק נגד המחשב</w:t>
+      </w:r>
+      <w:r>
+        <w:rPr>
+          <w:rFonts w:ascii="David" w:hAnsi="David" w:cs="David"/>
+          <w:rtl/>
+        </w:rPr>
+        <w:t xml:space="preserve">(כמין </w:t>
+      </w:r>
+      <w:r>
+        <w:rPr>
+          <w:rFonts w:ascii="David" w:hAnsi="David" w:cs="David"/>
+        </w:rPr>
+        <w:t>AI</w:t>
+      </w:r>
+      <w:r>
+        <w:rPr>
+          <w:rFonts w:ascii="David" w:hAnsi="David" w:cs="David"/>
+          <w:rtl/>
+        </w:rPr>
+        <w:t>)</w:t>
+      </w:r>
+      <w:r>
+        <w:rPr>
+          <w:rFonts w:ascii="David" w:hAnsi="David" w:cs="David"/>
+          <w:rtl/>
+        </w:rPr>
+        <w:t>.</w:t>
+      </w:r>
+      <w:r>
+        <w:rPr>
+          <w:rFonts w:ascii="David" w:hAnsi="David" w:cs="David"/>
+          <w:rtl/>
+        </w:rPr>
+        <w:br/>
+      </w:r>
+      <w:r>
+        <w:rPr>
+          <w:rFonts w:ascii="David" w:hAnsi="David" w:cs="David"/>
+          <w:rtl/>
+        </w:rPr>
+        <w:br/>
+      </w:r>
+      <w:r>
+        <w:rPr>
+          <w:rFonts w:ascii="David" w:hAnsi="David" w:cs="David" w:hint="cs"/>
+          <w:rtl/>
+        </w:rPr>
+        <w:t>3</w:t>
+      </w:r>
+      <w:r>
+        <w:rPr>
+          <w:rFonts w:ascii="David" w:hAnsi="David" w:cs="David"/>
+          <w:rtl/>
+        </w:rPr>
+        <w:t xml:space="preserve">. </w:t>
+      </w:r>
+      <w:hyperlink r:id="rId12" w:history="1">
+        <w:r>
+          <w:rPr>
+            <w:rStyle w:val="Hyperlink"/>
+            <w:rFonts w:ascii="David" w:hAnsi="David" w:cs="David"/>
+            <w:rtl/>
+          </w:rPr>
+          <w:t>איש תלוי</w:t>
+        </w:r>
+      </w:hyperlink>
+      <w:r>
+        <w:rPr>
+          <w:rFonts w:ascii="David" w:hAnsi="David" w:cs="David"/>
+          <w:rtl/>
+        </w:rPr>
+        <w:t>- כתבו משחק איש תלוי ב-</w:t>
+      </w:r>
+      <w:r>
+        <w:rPr>
+          <w:rFonts w:ascii="David" w:hAnsi="David" w:cs="David"/>
+        </w:rPr>
+        <w:t>C#</w:t>
+      </w:r>
+      <w:r>
+        <w:rPr>
+          <w:rFonts w:ascii="David" w:hAnsi="David" w:cs="David"/>
+          <w:rtl/>
+        </w:rPr>
+        <w:t xml:space="preserve"> </w:t>
+      </w:r>
+      <w:r>
+        <w:rPr>
+          <w:rFonts w:ascii="David" w:hAnsi="David" w:cs="David"/>
+          <w:rtl/>
+        </w:rPr>
+        <w:t>(</w:t>
+      </w:r>
+      <w:r>
+        <w:rPr>
+          <w:rFonts w:ascii="David" w:hAnsi="David" w:cs="David"/>
+          <w:rtl/>
+        </w:rPr>
+        <w:t>אוצר מילים באנגלית</w:t>
+      </w:r>
+      <w:r>
+        <w:rPr>
+          <w:rFonts w:ascii="David" w:hAnsi="David" w:cs="David"/>
+          <w:rtl/>
+        </w:rPr>
+        <w:t>)</w:t>
+      </w:r>
+      <w:r>
+        <w:rPr>
+          <w:rFonts w:ascii="David" w:hAnsi="David" w:cs="David"/>
+          <w:rtl/>
+        </w:rPr>
+        <w:t>.</w:t>
+      </w:r>
+      <w:r>
+        <w:rPr>
+          <w:rFonts w:ascii="David" w:hAnsi="David" w:cs="David"/>
+          <w:rtl/>
+        </w:rPr>
+        <w:br/>
+      </w:r>
+      <w:r>
+        <w:rPr>
+          <w:rFonts w:ascii="David" w:hAnsi="David" w:cs="David"/>
+          <w:rtl/>
+        </w:rPr>
+        <w:br/>
+      </w:r>
+      <w:r>
+        <w:rPr>
+          <w:rFonts w:ascii="David" w:hAnsi="David" w:cs="David" w:hint="cs"/>
+          <w:rtl/>
+        </w:rPr>
+        <w:t>4</w:t>
+      </w:r>
+      <w:r>
+        <w:rPr>
+          <w:rFonts w:ascii="David" w:hAnsi="David" w:cs="David"/>
+          <w:rtl/>
+        </w:rPr>
+        <w:t xml:space="preserve"> </w:t>
+      </w:r>
+      <w:hyperlink r:id="rId13" w:history="1">
+        <w:r>
+          <w:rPr>
+            <w:rStyle w:val="Hyperlink"/>
+            <w:rFonts w:ascii="David" w:hAnsi="David" w:cs="David"/>
+            <w:rtl/>
+          </w:rPr>
+          <w:t>איש במבוך</w:t>
+        </w:r>
+      </w:hyperlink>
+      <w:r>
+        <w:rPr>
+          <w:rFonts w:ascii="David" w:hAnsi="David" w:cs="David"/>
+          <w:rtl/>
+        </w:rPr>
+        <w:t>- בנו משחק של איש יוצא ממבוך, השחקן ימוקם בתוך המבוך ויצטרך לצאת החוצה</w:t>
+      </w:r>
+      <w:r>
+        <w:rPr>
+          <w:rFonts w:ascii="David" w:hAnsi="David" w:cs="David"/>
+          <w:rtl/>
+        </w:rPr>
+        <w:t>.</w:t>
+      </w:r>
+      <w:r>
+        <w:rPr>
+          <w:rFonts w:ascii="David" w:hAnsi="David" w:cs="David"/>
+          <w:rtl/>
+        </w:rPr>
+        <w:t xml:space="preserve"> התנועה שלו תהיה לפי המקשים של החצים: ימינה שמאלה למעלה ולמטה.</w:t>
+      </w:r>
+      <w:r>
+        <w:rPr>
+          <w:rFonts w:ascii="David" w:hAnsi="David" w:cs="David"/>
+          <w:rtl/>
+        </w:rPr>
+        <w:br/>
+        <w:t>תמונה להמחשה</w:t>
+      </w:r>
+      <w:r>
+        <w:rPr>
+          <w:rFonts w:ascii="David" w:hAnsi="David" w:cs="David"/>
+          <w:rtl/>
+        </w:rPr>
+        <w:t>(אין צורך במבוך גדול)</w:t>
+      </w:r>
+      <w:r>
+        <w:rPr>
+          <w:rFonts w:ascii="David" w:hAnsi="David" w:cs="David"/>
+          <w:rtl/>
+        </w:rPr>
+        <w:t>:</w:t>
+      </w:r>
+    </w:p>
+    <w:p>
+      <w:pPr>
+        <w:pStyle w:val="BodyText"/>
+        <w:rPr>
+          <w:rFonts w:ascii="David" w:hAnsi="David" w:cs="David"/>
+          <w:rtl/>
+        </w:rPr>
+      </w:pPr>
+      <w:r>
+        <w:rPr>
+          <w:rFonts w:ascii="David" w:hAnsi="David" w:cs="David"/>
           <w:noProof/>
           <w:lang w:eastAsia="en-US"/>
         </w:rPr>
         <w:drawing>
-          <wp:anchor distT="0" distB="0" distL="114300" distR="114300" simplePos="0" relativeHeight="251658240" behindDoc="1" locked="0" layoutInCell="1" allowOverlap="1" wp14:anchorId="6178EB75" wp14:editId="446F4DFF">
+          <wp:anchor distT="0" distB="0" distL="114300" distR="114300" simplePos="0" relativeHeight="251658752" behindDoc="1" locked="0" layoutInCell="1" allowOverlap="1" wp14:anchorId="6178EB75" wp14:editId="652BB078">
             <wp:simplePos x="0" y="0"/>
             <wp:positionH relativeFrom="column">
-              <wp:posOffset>1530350</wp:posOffset>
+              <wp:posOffset>1023620</wp:posOffset>
             </wp:positionH>
             <wp:positionV relativeFrom="paragraph">
-              <wp:posOffset>1350010</wp:posOffset>
+              <wp:posOffset>36195</wp:posOffset>
             </wp:positionV>
             <wp:extent cx="2057400" cy="1541780"/>
             <wp:effectExtent l="0" t="0" r="0" b="0"/>
@@ -746,7 +1144,7 @@
                     <pic:cNvPicPr/>
                   </pic:nvPicPr>
                   <pic:blipFill>
-                    <a:blip r:embed="rId9" cstate="print">
+                    <a:blip r:embed="rId14" cstate="print">
                       <a:extLst>
                         <a:ext uri="{28A0092B-C50C-407E-A947-70E740481C1C}">
                           <a14:useLocalDpi xmlns:a14="http://schemas.microsoft.com/office/drawing/2010/main" val="0"/>
@@ -778,274 +1176,73 @@
           </wp:anchor>
         </w:drawing>
       </w:r>
-      <w:r>
-        <w:rPr>
-          <w:rFonts w:hint="cs"/>
-          <w:rtl/>
-        </w:rPr>
-        <w:t xml:space="preserve">5. </w:t>
-      </w:r>
-      <w:hyperlink r:id="rId10" w:history="1">
-        <w:r>
-          <w:rPr>
-            <w:rStyle w:val="Hyperlink"/>
-            <w:rFonts w:hint="cs"/>
-            <w:rtl/>
-          </w:rPr>
-          <w:t>איקס מיקס דריקס</w:t>
-        </w:r>
-      </w:hyperlink>
-      <w:r>
-        <w:rPr>
-          <w:rFonts w:hint="cs"/>
-          <w:rtl/>
-        </w:rPr>
-        <w:t xml:space="preserve">- </w:t>
-      </w:r>
-      <w:r>
-        <w:rPr>
-          <w:rFonts w:hint="cs"/>
-          <w:rtl/>
-        </w:rPr>
-        <w:t xml:space="preserve">כתבו משחק </w:t>
-      </w:r>
-      <w:r>
-        <w:rPr>
-          <w:rFonts w:hint="cs"/>
-          <w:rtl/>
-        </w:rPr>
-        <w:t>איקס עיגול ב-</w:t>
-      </w:r>
-      <w:r>
-        <w:t>C#</w:t>
-      </w:r>
-      <w:r>
-        <w:rPr>
-          <w:rFonts w:hint="cs"/>
-          <w:rtl/>
-        </w:rPr>
-        <w:t xml:space="preserve"> נסו לבנות את המשחק כך שה</w:t>
-      </w:r>
-      <w:r>
-        <w:rPr>
-          <w:rFonts w:hint="cs"/>
-          <w:rtl/>
-        </w:rPr>
-        <w:t>ש</w:t>
-      </w:r>
-      <w:r>
-        <w:rPr>
-          <w:rFonts w:hint="cs"/>
-          <w:rtl/>
-        </w:rPr>
-        <w:t>חק</w:t>
-      </w:r>
-      <w:r>
-        <w:rPr>
-          <w:rFonts w:hint="cs"/>
-          <w:rtl/>
-        </w:rPr>
-        <w:t>ן</w:t>
-      </w:r>
-      <w:r>
-        <w:rPr>
-          <w:rFonts w:hint="cs"/>
-          <w:rtl/>
-        </w:rPr>
-        <w:t xml:space="preserve"> ישחק נגד המחשב</w:t>
-      </w:r>
-      <w:r>
-        <w:rPr>
-          <w:rFonts w:hint="cs"/>
-          <w:rtl/>
-        </w:rPr>
-        <w:t xml:space="preserve">(כמין </w:t>
-      </w:r>
-      <w:r>
-        <w:t>AI</w:t>
-      </w:r>
-      <w:r>
-        <w:rPr>
-          <w:rFonts w:hint="cs"/>
-          <w:rtl/>
-        </w:rPr>
-        <w:t>)</w:t>
-      </w:r>
-      <w:r>
-        <w:rPr>
-          <w:rFonts w:hint="cs"/>
-          <w:rtl/>
-        </w:rPr>
-        <w:t>.</w:t>
-      </w:r>
-      <w:r>
-        <w:rPr>
-          <w:rtl/>
-        </w:rPr>
-        <w:br/>
-      </w:r>
-      <w:r>
-        <w:rPr>
-          <w:rtl/>
-        </w:rPr>
-        <w:br/>
-      </w:r>
-      <w:r>
-        <w:rPr>
-          <w:rFonts w:hint="cs"/>
-          <w:rtl/>
-        </w:rPr>
-        <w:t xml:space="preserve">6. </w:t>
-      </w:r>
-      <w:hyperlink r:id="rId11" w:history="1">
-        <w:r>
-          <w:rPr>
-            <w:rStyle w:val="Hyperlink"/>
-            <w:rFonts w:hint="cs"/>
-            <w:rtl/>
-          </w:rPr>
-          <w:t>איש תלוי</w:t>
-        </w:r>
-      </w:hyperlink>
-      <w:r>
-        <w:rPr>
-          <w:rFonts w:hint="cs"/>
-          <w:rtl/>
-        </w:rPr>
-        <w:t>- כתבו משחק איש תלוי ב-</w:t>
-      </w:r>
-      <w:r>
-        <w:t>C#</w:t>
-      </w:r>
-      <w:r>
-        <w:rPr>
-          <w:rFonts w:hint="cs"/>
-          <w:rtl/>
-        </w:rPr>
-        <w:t xml:space="preserve"> </w:t>
-      </w:r>
-      <w:r>
-        <w:rPr>
-          <w:rFonts w:hint="cs"/>
-          <w:rtl/>
-        </w:rPr>
-        <w:t>(</w:t>
-      </w:r>
-      <w:r>
-        <w:rPr>
-          <w:rFonts w:hint="cs"/>
-          <w:rtl/>
-        </w:rPr>
-        <w:t>אוצר מילים באנגלית</w:t>
-      </w:r>
-      <w:r>
-        <w:rPr>
-          <w:rFonts w:hint="cs"/>
-          <w:rtl/>
-        </w:rPr>
-        <w:t>)</w:t>
-      </w:r>
-      <w:r>
-        <w:rPr>
-          <w:rFonts w:hint="cs"/>
-          <w:rtl/>
-        </w:rPr>
-        <w:t>.</w:t>
-      </w:r>
-      <w:r>
-        <w:rPr>
-          <w:rtl/>
-        </w:rPr>
-        <w:br/>
-      </w:r>
-      <w:r>
-        <w:rPr>
-          <w:rFonts w:hint="cs"/>
-          <w:rtl/>
-        </w:rPr>
-        <w:br/>
-        <w:t xml:space="preserve">7. </w:t>
-      </w:r>
-      <w:hyperlink r:id="rId12" w:history="1">
-        <w:r>
-          <w:rPr>
-            <w:rStyle w:val="Hyperlink"/>
-            <w:rFonts w:hint="cs"/>
-            <w:rtl/>
-          </w:rPr>
-          <w:t>איש במבוך</w:t>
-        </w:r>
-      </w:hyperlink>
-      <w:r>
-        <w:rPr>
-          <w:rFonts w:hint="cs"/>
-          <w:rtl/>
-        </w:rPr>
-        <w:t>- בנו משחק של איש יוצא ממבוך, השחקן ימוקם בתוך המבוך ויצטרך לצאת החוצה</w:t>
-      </w:r>
-      <w:r>
-        <w:rPr>
-          <w:rFonts w:hint="cs"/>
-          <w:rtl/>
-        </w:rPr>
-        <w:t>.</w:t>
-      </w:r>
-      <w:bookmarkStart w:id="0" w:name="_GoBack"/>
-      <w:bookmarkEnd w:id="0"/>
-      <w:r>
-        <w:rPr>
-          <w:rFonts w:hint="cs"/>
-          <w:rtl/>
-        </w:rPr>
-        <w:t xml:space="preserve"> התנועה שלו תהיה לפי המקשים של החצים: ימינה שמאלה למעלה ולמטה.</w:t>
-      </w:r>
-      <w:r>
-        <w:rPr>
-          <w:rtl/>
-        </w:rPr>
-        <w:br/>
-      </w:r>
-      <w:r>
-        <w:rPr>
-          <w:rFonts w:hint="cs"/>
-          <w:rtl/>
-        </w:rPr>
-        <w:t>תמונה להמחשה</w:t>
-      </w:r>
-      <w:r>
-        <w:rPr>
-          <w:rFonts w:hint="cs"/>
-          <w:rtl/>
-        </w:rPr>
-        <w:t>(אין צורך במבוך גדול)</w:t>
-      </w:r>
-      <w:r>
-        <w:rPr>
-          <w:rFonts w:hint="cs"/>
-          <w:rtl/>
-        </w:rPr>
-        <w:t>:</w:t>
-      </w:r>
     </w:p>
     <w:p>
       <w:pPr>
-        <w:pStyle w:val="a0"/>
-        <w:rPr>
+        <w:pStyle w:val="BodyText"/>
+        <w:rPr>
+          <w:rFonts w:ascii="David" w:hAnsi="David" w:cs="David"/>
           <w:rtl/>
         </w:rPr>
       </w:pPr>
     </w:p>
     <w:p>
       <w:pPr>
-        <w:pStyle w:val="a0"/>
-        <w:rPr>
+        <w:pStyle w:val="BodyText"/>
+        <w:rPr>
+          <w:rFonts w:ascii="David" w:hAnsi="David" w:cs="David"/>
+          <w:rtl/>
+        </w:rPr>
+      </w:pPr>
+    </w:p>
+    <w:p>
+      <w:pPr>
+        <w:pStyle w:val="BodyText"/>
+        <w:rPr>
+          <w:rFonts w:ascii="David" w:hAnsi="David" w:cs="David"/>
+          <w:rtl/>
+        </w:rPr>
+      </w:pPr>
+    </w:p>
+    <w:p>
+      <w:pPr>
+        <w:pStyle w:val="BodyText"/>
+        <w:rPr>
+          <w:rFonts w:ascii="David" w:hAnsi="David" w:cs="David"/>
+          <w:rtl/>
+        </w:rPr>
+      </w:pPr>
+    </w:p>
+    <w:p>
+      <w:pPr>
+        <w:pStyle w:val="BodyText"/>
+        <w:rPr>
+          <w:rFonts w:ascii="David" w:hAnsi="David" w:cs="David"/>
+          <w:rtl/>
+        </w:rPr>
+      </w:pPr>
+    </w:p>
+    <w:p>
+      <w:pPr>
+        <w:pStyle w:val="BodyText"/>
+        <w:rPr>
+          <w:rFonts w:ascii="David" w:hAnsi="David" w:cs="David"/>
+          <w:rtl/>
+        </w:rPr>
+      </w:pPr>
+    </w:p>
+    <w:p>
+      <w:pPr>
+        <w:pStyle w:val="BodyText"/>
+        <w:rPr>
+          <w:rFonts w:ascii="David" w:hAnsi="David" w:cs="David" w:hint="cs"/>
           <w:rtl/>
         </w:rPr>
       </w:pPr>
     </w:p>
     <w:sectPr>
-      <w:headerReference w:type="default" r:id="rId13"/>
-      <w:footerReference w:type="default" r:id="rId14"/>
+      <w:headerReference w:type="default" r:id="rId15"/>
+      <w:footerReference w:type="default" r:id="rId16"/>
       <w:pgSz w:w="11906" w:h="16838"/>
       <w:pgMar w:top="1642" w:right="1134" w:bottom="1687" w:left="1134" w:header="1134" w:footer="1134" w:gutter="0"/>
       <w:cols w:space="720"/>
@@ -1057,7 +1254,7 @@
 </file>
 
 <file path=word/endnotes.xml><?xml version="1.0" encoding="utf-8"?>
-<w:endnotes xmlns:wpc="http://schemas.microsoft.com/office/word/2010/wordprocessingCanvas" xmlns:mc="http://schemas.openxmlformats.org/markup-compatibility/2006" xmlns:o="urn:schemas-microsoft-com:office:office" xmlns:r="http://schemas.openxmlformats.org/officeDocument/2006/relationships" xmlns:m="http://schemas.openxmlformats.org/officeDocument/2006/math" xmlns:v="urn:schemas-microsoft-com:vml" xmlns:wp14="http://schemas.microsoft.com/office/word/2010/wordprocessingDrawing" xmlns:wp="http://schemas.openxmlformats.org/drawingml/2006/wordprocessingDrawing" xmlns:w10="urn:schemas-microsoft-com:office:word" xmlns:w="http://schemas.openxmlformats.org/wordprocessingml/2006/main" xmlns:w14="http://schemas.microsoft.com/office/word/2010/wordml" xmlns:wpg="http://schemas.microsoft.com/office/word/2010/wordprocessingGroup" xmlns:wpi="http://schemas.microsoft.com/office/word/2010/wordprocessingInk" xmlns:wne="http://schemas.microsoft.com/office/word/2006/wordml" xmlns:wps="http://schemas.microsoft.com/office/word/2010/wordprocessingShape" mc:Ignorable="w14 wp14">
+<w:endnotes xmlns:wpc="http://schemas.microsoft.com/office/word/2010/wordprocessingCanvas" xmlns:cx="http://schemas.microsoft.com/office/drawing/2014/chartex" xmlns:cx1="http://schemas.microsoft.com/office/drawing/2015/9/8/chartex" xmlns:cx2="http://schemas.microsoft.com/office/drawing/2015/10/21/chartex" xmlns:cx3="http://schemas.microsoft.com/office/drawing/2016/5/9/chartex" xmlns:cx4="http://schemas.microsoft.com/office/drawing/2016/5/10/chartex" xmlns:cx5="http://schemas.microsoft.com/office/drawing/2016/5/11/chartex" xmlns:cx6="http://schemas.microsoft.com/office/drawing/2016/5/12/chartex" xmlns:cx7="http://schemas.microsoft.com/office/drawing/2016/5/13/chartex" xmlns:cx8="http://schemas.microsoft.com/office/drawing/2016/5/14/chartex" xmlns:mc="http://schemas.openxmlformats.org/markup-compatibility/2006" xmlns:aink="http://schemas.microsoft.com/office/drawing/2016/ink" xmlns:am3d="http://schemas.microsoft.com/office/drawing/2017/model3d" xmlns:o="urn:schemas-microsoft-com:office:office" xmlns:r="http://schemas.openxmlformats.org/officeDocument/2006/relationships" xmlns:m="http://schemas.openxmlformats.org/officeDocument/2006/math" xmlns:v="urn:schemas-microsoft-com:vml" xmlns:wp14="http://schemas.microsoft.com/office/word/2010/wordprocessingDrawing" xmlns:wp="http://schemas.openxmlformats.org/drawingml/2006/wordprocessingDrawing" xmlns:w10="urn:schemas-microsoft-com:office:word" xmlns:w="http://schemas.openxmlformats.org/wordprocessingml/2006/main" xmlns:w14="http://schemas.microsoft.com/office/word/2010/wordml" xmlns:w15="http://schemas.microsoft.com/office/word/2012/wordml" xmlns:w16cid="http://schemas.microsoft.com/office/word/2016/wordml/cid" xmlns:w16se="http://schemas.microsoft.com/office/word/2015/wordml/symex" xmlns:wpg="http://schemas.microsoft.com/office/word/2010/wordprocessingGroup" xmlns:wpi="http://schemas.microsoft.com/office/word/2010/wordprocessingInk" xmlns:wne="http://schemas.microsoft.com/office/word/2006/wordml" xmlns:wps="http://schemas.microsoft.com/office/word/2010/wordprocessingShape" mc:Ignorable="w14 w15 w16se w16cid wp14">
   <w:endnote w:type="separator" w:id="-1">
     <w:p>
       <w:r>
@@ -1076,10 +1273,10 @@
 </file>
 
 <file path=word/footer1.xml><?xml version="1.0" encoding="utf-8"?>
-<w:ftr xmlns:wpc="http://schemas.microsoft.com/office/word/2010/wordprocessingCanvas" xmlns:mc="http://schemas.openxmlformats.org/markup-compatibility/2006" xmlns:o="urn:schemas-microsoft-com:office:office" xmlns:r="http://schemas.openxmlformats.org/officeDocument/2006/relationships" xmlns:m="http://schemas.openxmlformats.org/officeDocument/2006/math" xmlns:v="urn:schemas-microsoft-com:vml" xmlns:wp14="http://schemas.microsoft.com/office/word/2010/wordprocessingDrawing" xmlns:wp="http://schemas.openxmlformats.org/drawingml/2006/wordprocessingDrawing" xmlns:w10="urn:schemas-microsoft-com:office:word" xmlns:w="http://schemas.openxmlformats.org/wordprocessingml/2006/main" xmlns:w14="http://schemas.microsoft.com/office/word/2010/wordml" xmlns:wpg="http://schemas.microsoft.com/office/word/2010/wordprocessingGroup" xmlns:wpi="http://schemas.microsoft.com/office/word/2010/wordprocessingInk" xmlns:wne="http://schemas.microsoft.com/office/word/2006/wordml" xmlns:wps="http://schemas.microsoft.com/office/word/2010/wordprocessingShape" mc:Ignorable="w14 wp14">
+<w:ftr xmlns:wpc="http://schemas.microsoft.com/office/word/2010/wordprocessingCanvas" xmlns:cx="http://schemas.microsoft.com/office/drawing/2014/chartex" xmlns:cx1="http://schemas.microsoft.com/office/drawing/2015/9/8/chartex" xmlns:cx2="http://schemas.microsoft.com/office/drawing/2015/10/21/chartex" xmlns:cx3="http://schemas.microsoft.com/office/drawing/2016/5/9/chartex" xmlns:cx4="http://schemas.microsoft.com/office/drawing/2016/5/10/chartex" xmlns:cx5="http://schemas.microsoft.com/office/drawing/2016/5/11/chartex" xmlns:cx6="http://schemas.microsoft.com/office/drawing/2016/5/12/chartex" xmlns:cx7="http://schemas.microsoft.com/office/drawing/2016/5/13/chartex" xmlns:cx8="http://schemas.microsoft.com/office/drawing/2016/5/14/chartex" xmlns:mc="http://schemas.openxmlformats.org/markup-compatibility/2006" xmlns:aink="http://schemas.microsoft.com/office/drawing/2016/ink" xmlns:am3d="http://schemas.microsoft.com/office/drawing/2017/model3d" xmlns:o="urn:schemas-microsoft-com:office:office" xmlns:r="http://schemas.openxmlformats.org/officeDocument/2006/relationships" xmlns:m="http://schemas.openxmlformats.org/officeDocument/2006/math" xmlns:v="urn:schemas-microsoft-com:vml" xmlns:wp14="http://schemas.microsoft.com/office/word/2010/wordprocessingDrawing" xmlns:wp="http://schemas.openxmlformats.org/drawingml/2006/wordprocessingDrawing" xmlns:w10="urn:schemas-microsoft-com:office:word" xmlns:w="http://schemas.openxmlformats.org/wordprocessingml/2006/main" xmlns:w14="http://schemas.microsoft.com/office/word/2010/wordml" xmlns:w15="http://schemas.microsoft.com/office/word/2012/wordml" xmlns:w16cid="http://schemas.microsoft.com/office/word/2016/wordml/cid" xmlns:w16se="http://schemas.microsoft.com/office/word/2015/wordml/symex" xmlns:wpg="http://schemas.microsoft.com/office/word/2010/wordprocessingGroup" xmlns:wpi="http://schemas.microsoft.com/office/word/2010/wordprocessingInk" xmlns:wne="http://schemas.microsoft.com/office/word/2006/wordml" xmlns:wps="http://schemas.microsoft.com/office/word/2010/wordprocessingShape" mc:Ignorable="w14 w15 w16se w16cid wp14">
   <w:p>
     <w:pPr>
-      <w:pStyle w:val="a7"/>
+      <w:pStyle w:val="Footer"/>
       <w:jc w:val="center"/>
     </w:pPr>
     <w:r>
@@ -1130,7 +1327,7 @@
 </file>
 
 <file path=word/footnotes.xml><?xml version="1.0" encoding="utf-8"?>
-<w:footnotes xmlns:wpc="http://schemas.microsoft.com/office/word/2010/wordprocessingCanvas" xmlns:mc="http://schemas.openxmlformats.org/markup-compatibility/2006" xmlns:o="urn:schemas-microsoft-com:office:office" xmlns:r="http://schemas.openxmlformats.org/officeDocument/2006/relationships" xmlns:m="http://schemas.openxmlformats.org/officeDocument/2006/math" xmlns:v="urn:schemas-microsoft-com:vml" xmlns:wp14="http://schemas.microsoft.com/office/word/2010/wordprocessingDrawing" xmlns:wp="http://schemas.openxmlformats.org/drawingml/2006/wordprocessingDrawing" xmlns:w10="urn:schemas-microsoft-com:office:word" xmlns:w="http://schemas.openxmlformats.org/wordprocessingml/2006/main" xmlns:w14="http://schemas.microsoft.com/office/word/2010/wordml" xmlns:wpg="http://schemas.microsoft.com/office/word/2010/wordprocessingGroup" xmlns:wpi="http://schemas.microsoft.com/office/word/2010/wordprocessingInk" xmlns:wne="http://schemas.microsoft.com/office/word/2006/wordml" xmlns:wps="http://schemas.microsoft.com/office/word/2010/wordprocessingShape" mc:Ignorable="w14 wp14">
+<w:footnotes xmlns:wpc="http://schemas.microsoft.com/office/word/2010/wordprocessingCanvas" xmlns:cx="http://schemas.microsoft.com/office/drawing/2014/chartex" xmlns:cx1="http://schemas.microsoft.com/office/drawing/2015/9/8/chartex" xmlns:cx2="http://schemas.microsoft.com/office/drawing/2015/10/21/chartex" xmlns:cx3="http://schemas.microsoft.com/office/drawing/2016/5/9/chartex" xmlns:cx4="http://schemas.microsoft.com/office/drawing/2016/5/10/chartex" xmlns:cx5="http://schemas.microsoft.com/office/drawing/2016/5/11/chartex" xmlns:cx6="http://schemas.microsoft.com/office/drawing/2016/5/12/chartex" xmlns:cx7="http://schemas.microsoft.com/office/drawing/2016/5/13/chartex" xmlns:cx8="http://schemas.microsoft.com/office/drawing/2016/5/14/chartex" xmlns:mc="http://schemas.openxmlformats.org/markup-compatibility/2006" xmlns:aink="http://schemas.microsoft.com/office/drawing/2016/ink" xmlns:am3d="http://schemas.microsoft.com/office/drawing/2017/model3d" xmlns:o="urn:schemas-microsoft-com:office:office" xmlns:r="http://schemas.openxmlformats.org/officeDocument/2006/relationships" xmlns:m="http://schemas.openxmlformats.org/officeDocument/2006/math" xmlns:v="urn:schemas-microsoft-com:vml" xmlns:wp14="http://schemas.microsoft.com/office/word/2010/wordprocessingDrawing" xmlns:wp="http://schemas.openxmlformats.org/drawingml/2006/wordprocessingDrawing" xmlns:w10="urn:schemas-microsoft-com:office:word" xmlns:w="http://schemas.openxmlformats.org/wordprocessingml/2006/main" xmlns:w14="http://schemas.microsoft.com/office/word/2010/wordml" xmlns:w15="http://schemas.microsoft.com/office/word/2012/wordml" xmlns:w16cid="http://schemas.microsoft.com/office/word/2016/wordml/cid" xmlns:w16se="http://schemas.microsoft.com/office/word/2015/wordml/symex" xmlns:wpg="http://schemas.microsoft.com/office/word/2010/wordprocessingGroup" xmlns:wpi="http://schemas.microsoft.com/office/word/2010/wordprocessingInk" xmlns:wne="http://schemas.microsoft.com/office/word/2006/wordml" xmlns:wps="http://schemas.microsoft.com/office/word/2010/wordprocessingShape" mc:Ignorable="w14 w15 w16se w16cid wp14">
   <w:footnote w:type="separator" w:id="-1">
     <w:p>
       <w:r>
@@ -1149,10 +1346,10 @@
 </file>
 
 <file path=word/header1.xml><?xml version="1.0" encoding="utf-8"?>
-<w:hdr xmlns:wpc="http://schemas.microsoft.com/office/word/2010/wordprocessingCanvas" xmlns:mc="http://schemas.openxmlformats.org/markup-compatibility/2006" xmlns:o="urn:schemas-microsoft-com:office:office" xmlns:r="http://schemas.openxmlformats.org/officeDocument/2006/relationships" xmlns:m="http://schemas.openxmlformats.org/officeDocument/2006/math" xmlns:v="urn:schemas-microsoft-com:vml" xmlns:wp14="http://schemas.microsoft.com/office/word/2010/wordprocessingDrawing" xmlns:wp="http://schemas.openxmlformats.org/drawingml/2006/wordprocessingDrawing" xmlns:w10="urn:schemas-microsoft-com:office:word" xmlns:w="http://schemas.openxmlformats.org/wordprocessingml/2006/main" xmlns:w14="http://schemas.microsoft.com/office/word/2010/wordml" xmlns:wpg="http://schemas.microsoft.com/office/word/2010/wordprocessingGroup" xmlns:wpi="http://schemas.microsoft.com/office/word/2010/wordprocessingInk" xmlns:wne="http://schemas.microsoft.com/office/word/2006/wordml" xmlns:wps="http://schemas.microsoft.com/office/word/2010/wordprocessingShape" mc:Ignorable="w14 wp14">
+<w:hdr xmlns:wpc="http://schemas.microsoft.com/office/word/2010/wordprocessingCanvas" xmlns:cx="http://schemas.microsoft.com/office/drawing/2014/chartex" xmlns:cx1="http://schemas.microsoft.com/office/drawing/2015/9/8/chartex" xmlns:cx2="http://schemas.microsoft.com/office/drawing/2015/10/21/chartex" xmlns:cx3="http://schemas.microsoft.com/office/drawing/2016/5/9/chartex" xmlns:cx4="http://schemas.microsoft.com/office/drawing/2016/5/10/chartex" xmlns:cx5="http://schemas.microsoft.com/office/drawing/2016/5/11/chartex" xmlns:cx6="http://schemas.microsoft.com/office/drawing/2016/5/12/chartex" xmlns:cx7="http://schemas.microsoft.com/office/drawing/2016/5/13/chartex" xmlns:cx8="http://schemas.microsoft.com/office/drawing/2016/5/14/chartex" xmlns:mc="http://schemas.openxmlformats.org/markup-compatibility/2006" xmlns:aink="http://schemas.microsoft.com/office/drawing/2016/ink" xmlns:am3d="http://schemas.microsoft.com/office/drawing/2017/model3d" xmlns:o="urn:schemas-microsoft-com:office:office" xmlns:r="http://schemas.openxmlformats.org/officeDocument/2006/relationships" xmlns:m="http://schemas.openxmlformats.org/officeDocument/2006/math" xmlns:v="urn:schemas-microsoft-com:vml" xmlns:wp14="http://schemas.microsoft.com/office/word/2010/wordprocessingDrawing" xmlns:wp="http://schemas.openxmlformats.org/drawingml/2006/wordprocessingDrawing" xmlns:w10="urn:schemas-microsoft-com:office:word" xmlns:w="http://schemas.openxmlformats.org/wordprocessingml/2006/main" xmlns:w14="http://schemas.microsoft.com/office/word/2010/wordml" xmlns:w15="http://schemas.microsoft.com/office/word/2012/wordml" xmlns:w16cid="http://schemas.microsoft.com/office/word/2016/wordml/cid" xmlns:w16se="http://schemas.microsoft.com/office/word/2015/wordml/symex" xmlns:wpg="http://schemas.microsoft.com/office/word/2010/wordprocessingGroup" xmlns:wpi="http://schemas.microsoft.com/office/word/2010/wordprocessingInk" xmlns:wne="http://schemas.microsoft.com/office/word/2006/wordml" xmlns:wps="http://schemas.microsoft.com/office/word/2010/wordprocessingShape" mc:Ignorable="w14 w15 w16se w16cid wp14">
   <w:p>
     <w:pPr>
-      <w:pStyle w:val="a6"/>
+      <w:pStyle w:val="Header"/>
       <w:jc w:val="center"/>
       <w:rPr>
         <w:i/>
@@ -1176,15 +1373,15 @@
 </file>
 
 <file path=word/numbering.xml><?xml version="1.0" encoding="utf-8"?>
-<w:numbering xmlns:wpc="http://schemas.microsoft.com/office/word/2010/wordprocessingCanvas" xmlns:mc="http://schemas.openxmlformats.org/markup-compatibility/2006" xmlns:o="urn:schemas-microsoft-com:office:office" xmlns:r="http://schemas.openxmlformats.org/officeDocument/2006/relationships" xmlns:m="http://schemas.openxmlformats.org/officeDocument/2006/math" xmlns:v="urn:schemas-microsoft-com:vml" xmlns:wp14="http://schemas.microsoft.com/office/word/2010/wordprocessingDrawing" xmlns:wp="http://schemas.openxmlformats.org/drawingml/2006/wordprocessingDrawing" xmlns:w10="urn:schemas-microsoft-com:office:word" xmlns:w="http://schemas.openxmlformats.org/wordprocessingml/2006/main" xmlns:w14="http://schemas.microsoft.com/office/word/2010/wordml" xmlns:wpg="http://schemas.microsoft.com/office/word/2010/wordprocessingGroup" xmlns:wpi="http://schemas.microsoft.com/office/word/2010/wordprocessingInk" xmlns:wne="http://schemas.microsoft.com/office/word/2006/wordml" xmlns:wps="http://schemas.microsoft.com/office/word/2010/wordprocessingShape" mc:Ignorable="w14 wp14">
-  <w:abstractNum w:abstractNumId="0">
+<w:numbering xmlns:wpc="http://schemas.microsoft.com/office/word/2010/wordprocessingCanvas" xmlns:cx="http://schemas.microsoft.com/office/drawing/2014/chartex" xmlns:cx1="http://schemas.microsoft.com/office/drawing/2015/9/8/chartex" xmlns:cx2="http://schemas.microsoft.com/office/drawing/2015/10/21/chartex" xmlns:cx3="http://schemas.microsoft.com/office/drawing/2016/5/9/chartex" xmlns:cx4="http://schemas.microsoft.com/office/drawing/2016/5/10/chartex" xmlns:cx5="http://schemas.microsoft.com/office/drawing/2016/5/11/chartex" xmlns:cx6="http://schemas.microsoft.com/office/drawing/2016/5/12/chartex" xmlns:cx7="http://schemas.microsoft.com/office/drawing/2016/5/13/chartex" xmlns:cx8="http://schemas.microsoft.com/office/drawing/2016/5/14/chartex" xmlns:mc="http://schemas.openxmlformats.org/markup-compatibility/2006" xmlns:aink="http://schemas.microsoft.com/office/drawing/2016/ink" xmlns:am3d="http://schemas.microsoft.com/office/drawing/2017/model3d" xmlns:o="urn:schemas-microsoft-com:office:office" xmlns:r="http://schemas.openxmlformats.org/officeDocument/2006/relationships" xmlns:m="http://schemas.openxmlformats.org/officeDocument/2006/math" xmlns:v="urn:schemas-microsoft-com:vml" xmlns:wp14="http://schemas.microsoft.com/office/word/2010/wordprocessingDrawing" xmlns:wp="http://schemas.openxmlformats.org/drawingml/2006/wordprocessingDrawing" xmlns:w10="urn:schemas-microsoft-com:office:word" xmlns:w="http://schemas.openxmlformats.org/wordprocessingml/2006/main" xmlns:w14="http://schemas.microsoft.com/office/word/2010/wordml" xmlns:w15="http://schemas.microsoft.com/office/word/2012/wordml" xmlns:w16cid="http://schemas.microsoft.com/office/word/2016/wordml/cid" xmlns:w16se="http://schemas.microsoft.com/office/word/2015/wordml/symex" xmlns:wpg="http://schemas.microsoft.com/office/word/2010/wordprocessingGroup" xmlns:wpi="http://schemas.microsoft.com/office/word/2010/wordprocessingInk" xmlns:wne="http://schemas.microsoft.com/office/word/2006/wordml" xmlns:wps="http://schemas.microsoft.com/office/word/2010/wordprocessingShape" mc:Ignorable="w14 w15 w16se w16cid wp14">
+  <w:abstractNum w:abstractNumId="0" w15:restartNumberingAfterBreak="0">
     <w:nsid w:val="1E292F81"/>
     <w:multiLevelType w:val="multilevel"/>
     <w:tmpl w:val="4028B13E"/>
     <w:lvl w:ilvl="0">
       <w:start w:val="1"/>
       <w:numFmt w:val="none"/>
-      <w:pStyle w:val="1"/>
+      <w:pStyle w:val="Heading1"/>
       <w:suff w:val="nothing"/>
       <w:lvlText w:val=""/>
       <w:lvlJc w:val="left"/>
@@ -1300,7 +1497,7 @@
       </w:pPr>
     </w:lvl>
   </w:abstractNum>
-  <w:abstractNum w:abstractNumId="1">
+  <w:abstractNum w:abstractNumId="1" w15:restartNumberingAfterBreak="0">
     <w:nsid w:val="31623A69"/>
     <w:multiLevelType w:val="hybridMultilevel"/>
     <w:tmpl w:val="247627CA"/>
@@ -1423,7 +1620,7 @@
 </file>
 
 <file path=word/styles.xml><?xml version="1.0" encoding="utf-8"?>
-<w:styles xmlns:mc="http://schemas.openxmlformats.org/markup-compatibility/2006" xmlns:r="http://schemas.openxmlformats.org/officeDocument/2006/relationships" xmlns:w="http://schemas.openxmlformats.org/wordprocessingml/2006/main" xmlns:w14="http://schemas.microsoft.com/office/word/2010/wordml" mc:Ignorable="w14">
+<w:styles xmlns:mc="http://schemas.openxmlformats.org/markup-compatibility/2006" xmlns:r="http://schemas.openxmlformats.org/officeDocument/2006/relationships" xmlns:w="http://schemas.openxmlformats.org/wordprocessingml/2006/main" xmlns:w14="http://schemas.microsoft.com/office/word/2010/wordml" xmlns:w15="http://schemas.microsoft.com/office/word/2012/wordml" xmlns:w16cid="http://schemas.microsoft.com/office/word/2016/wordml/cid" xmlns:w16se="http://schemas.microsoft.com/office/word/2015/wordml/symex" mc:Ignorable="w14 w15 w16se w16cid">
   <w:docDefaults>
     <w:rPrDefault>
       <w:rPr>
@@ -1436,146 +1633,385 @@
     </w:rPrDefault>
     <w:pPrDefault/>
   </w:docDefaults>
-  <w:latentStyles w:defLockedState="0" w:defUIPriority="99" w:defSemiHidden="1" w:defUnhideWhenUsed="1" w:defQFormat="0" w:count="267">
-    <w:lsdException w:name="Normal" w:semiHidden="0" w:uiPriority="0" w:unhideWhenUsed="0" w:qFormat="1"/>
-    <w:lsdException w:name="heading 1" w:semiHidden="0" w:uiPriority="9" w:unhideWhenUsed="0" w:qFormat="1"/>
-    <w:lsdException w:name="heading 2" w:uiPriority="9" w:qFormat="1"/>
-    <w:lsdException w:name="heading 3" w:uiPriority="9" w:qFormat="1"/>
-    <w:lsdException w:name="heading 4" w:uiPriority="9" w:qFormat="1"/>
-    <w:lsdException w:name="heading 5" w:uiPriority="9" w:qFormat="1"/>
-    <w:lsdException w:name="heading 6" w:uiPriority="9" w:qFormat="1"/>
-    <w:lsdException w:name="heading 7" w:uiPriority="9" w:qFormat="1"/>
-    <w:lsdException w:name="heading 8" w:uiPriority="9" w:qFormat="1"/>
-    <w:lsdException w:name="heading 9" w:uiPriority="9" w:qFormat="1"/>
-    <w:lsdException w:name="toc 1" w:uiPriority="39"/>
-    <w:lsdException w:name="toc 2" w:uiPriority="39"/>
-    <w:lsdException w:name="toc 3" w:uiPriority="39"/>
-    <w:lsdException w:name="toc 4" w:uiPriority="39"/>
-    <w:lsdException w:name="toc 5" w:uiPriority="39"/>
-    <w:lsdException w:name="toc 6" w:uiPriority="39"/>
-    <w:lsdException w:name="toc 7" w:uiPriority="39"/>
-    <w:lsdException w:name="toc 8" w:uiPriority="39"/>
-    <w:lsdException w:name="toc 9" w:uiPriority="39"/>
-    <w:lsdException w:name="caption" w:uiPriority="35" w:qFormat="1"/>
-    <w:lsdException w:name="Title" w:semiHidden="0" w:uiPriority="10" w:unhideWhenUsed="0" w:qFormat="1"/>
-    <w:lsdException w:name="Default Paragraph Font" w:uiPriority="1"/>
-    <w:lsdException w:name="Subtitle" w:semiHidden="0" w:uiPriority="11" w:unhideWhenUsed="0" w:qFormat="1"/>
-    <w:lsdException w:name="Strong" w:semiHidden="0" w:uiPriority="22" w:unhideWhenUsed="0" w:qFormat="1"/>
-    <w:lsdException w:name="Emphasis" w:semiHidden="0" w:uiPriority="20" w:unhideWhenUsed="0" w:qFormat="1"/>
-    <w:lsdException w:name="Table Grid" w:semiHidden="0" w:uiPriority="39" w:unhideWhenUsed="0"/>
-    <w:lsdException w:name="Placeholder Text" w:unhideWhenUsed="0"/>
-    <w:lsdException w:name="No Spacing" w:semiHidden="0" w:uiPriority="1" w:unhideWhenUsed="0" w:qFormat="1"/>
-    <w:lsdException w:name="Light Shading" w:semiHidden="0" w:uiPriority="60" w:unhideWhenUsed="0"/>
-    <w:lsdException w:name="Light List" w:semiHidden="0" w:uiPriority="61" w:unhideWhenUsed="0"/>
-    <w:lsdException w:name="Light Grid" w:semiHidden="0" w:uiPriority="62" w:unhideWhenUsed="0"/>
-    <w:lsdException w:name="Medium Shading 1" w:semiHidden="0" w:uiPriority="63" w:unhideWhenUsed="0"/>
-    <w:lsdException w:name="Medium Shading 2" w:semiHidden="0" w:uiPriority="64" w:unhideWhenUsed="0"/>
-    <w:lsdException w:name="Medium List 1" w:semiHidden="0" w:uiPriority="65" w:unhideWhenUsed="0"/>
-    <w:lsdException w:name="Medium List 2" w:semiHidden="0" w:uiPriority="66" w:unhideWhenUsed="0"/>
-    <w:lsdException w:name="Medium Grid 1" w:semiHidden="0" w:uiPriority="67" w:unhideWhenUsed="0"/>
-    <w:lsdException w:name="Medium Grid 2" w:semiHidden="0" w:uiPriority="68" w:unhideWhenUsed="0"/>
-    <w:lsdException w:name="Medium Grid 3" w:semiHidden="0" w:uiPriority="69" w:unhideWhenUsed="0"/>
-    <w:lsdException w:name="Dark List" w:semiHidden="0" w:uiPriority="70" w:unhideWhenUsed="0"/>
-    <w:lsdException w:name="Colorful Shading" w:semiHidden="0" w:uiPriority="71" w:unhideWhenUsed="0"/>
-    <w:lsdException w:name="Colorful List" w:semiHidden="0" w:uiPriority="72" w:unhideWhenUsed="0"/>
-    <w:lsdException w:name="Colorful Grid" w:semiHidden="0" w:uiPriority="73" w:unhideWhenUsed="0"/>
-    <w:lsdException w:name="Light Shading Accent 1" w:semiHidden="0" w:uiPriority="60" w:unhideWhenUsed="0"/>
-    <w:lsdException w:name="Light List Accent 1" w:semiHidden="0" w:uiPriority="61" w:unhideWhenUsed="0"/>
-    <w:lsdException w:name="Light Grid Accent 1" w:semiHidden="0" w:uiPriority="62" w:unhideWhenUsed="0"/>
-    <w:lsdException w:name="Medium Shading 1 Accent 1" w:semiHidden="0" w:uiPriority="63" w:unhideWhenUsed="0"/>
-    <w:lsdException w:name="Medium Shading 2 Accent 1" w:semiHidden="0" w:uiPriority="64" w:unhideWhenUsed="0"/>
-    <w:lsdException w:name="Medium List 1 Accent 1" w:semiHidden="0" w:uiPriority="65" w:unhideWhenUsed="0"/>
-    <w:lsdException w:name="Revision" w:unhideWhenUsed="0"/>
-    <w:lsdException w:name="List Paragraph" w:semiHidden="0" w:uiPriority="34" w:unhideWhenUsed="0" w:qFormat="1"/>
-    <w:lsdException w:name="Quote" w:semiHidden="0" w:uiPriority="29" w:unhideWhenUsed="0" w:qFormat="1"/>
-    <w:lsdException w:name="Intense Quote" w:semiHidden="0" w:uiPriority="30" w:unhideWhenUsed="0" w:qFormat="1"/>
-    <w:lsdException w:name="Medium List 2 Accent 1" w:semiHidden="0" w:uiPriority="66" w:unhideWhenUsed="0"/>
-    <w:lsdException w:name="Medium Grid 1 Accent 1" w:semiHidden="0" w:uiPriority="67" w:unhideWhenUsed="0"/>
-    <w:lsdException w:name="Medium Grid 2 Accent 1" w:semiHidden="0" w:uiPriority="68" w:unhideWhenUsed="0"/>
-    <w:lsdException w:name="Medium Grid 3 Accent 1" w:semiHidden="0" w:uiPriority="69" w:unhideWhenUsed="0"/>
-    <w:lsdException w:name="Dark List Accent 1" w:semiHidden="0" w:uiPriority="70" w:unhideWhenUsed="0"/>
-    <w:lsdException w:name="Colorful Shading Accent 1" w:semiHidden="0" w:uiPriority="71" w:unhideWhenUsed="0"/>
-    <w:lsdException w:name="Colorful List Accent 1" w:semiHidden="0" w:uiPriority="72" w:unhideWhenUsed="0"/>
-    <w:lsdException w:name="Colorful Grid Accent 1" w:semiHidden="0" w:uiPriority="73" w:unhideWhenUsed="0"/>
-    <w:lsdException w:name="Light Shading Accent 2" w:semiHidden="0" w:uiPriority="60" w:unhideWhenUsed="0"/>
-    <w:lsdException w:name="Light List Accent 2" w:semiHidden="0" w:uiPriority="61" w:unhideWhenUsed="0"/>
-    <w:lsdException w:name="Light Grid Accent 2" w:semiHidden="0" w:uiPriority="62" w:unhideWhenUsed="0"/>
-    <w:lsdException w:name="Medium Shading 1 Accent 2" w:semiHidden="0" w:uiPriority="63" w:unhideWhenUsed="0"/>
-    <w:lsdException w:name="Medium Shading 2 Accent 2" w:semiHidden="0" w:uiPriority="64" w:unhideWhenUsed="0"/>
-    <w:lsdException w:name="Medium List 1 Accent 2" w:semiHidden="0" w:uiPriority="65" w:unhideWhenUsed="0"/>
-    <w:lsdException w:name="Medium List 2 Accent 2" w:semiHidden="0" w:uiPriority="66" w:unhideWhenUsed="0"/>
-    <w:lsdException w:name="Medium Grid 1 Accent 2" w:semiHidden="0" w:uiPriority="67" w:unhideWhenUsed="0"/>
-    <w:lsdException w:name="Medium Grid 2 Accent 2" w:semiHidden="0" w:uiPriority="68" w:unhideWhenUsed="0"/>
-    <w:lsdException w:name="Medium Grid 3 Accent 2" w:semiHidden="0" w:uiPriority="69" w:unhideWhenUsed="0"/>
-    <w:lsdException w:name="Dark List Accent 2" w:semiHidden="0" w:uiPriority="70" w:unhideWhenUsed="0"/>
-    <w:lsdException w:name="Colorful Shading Accent 2" w:semiHidden="0" w:uiPriority="71" w:unhideWhenUsed="0"/>
-    <w:lsdException w:name="Colorful List Accent 2" w:semiHidden="0" w:uiPriority="72" w:unhideWhenUsed="0"/>
-    <w:lsdException w:name="Colorful Grid Accent 2" w:semiHidden="0" w:uiPriority="73" w:unhideWhenUsed="0"/>
-    <w:lsdException w:name="Light Shading Accent 3" w:semiHidden="0" w:uiPriority="60" w:unhideWhenUsed="0"/>
-    <w:lsdException w:name="Light List Accent 3" w:semiHidden="0" w:uiPriority="61" w:unhideWhenUsed="0"/>
-    <w:lsdException w:name="Light Grid Accent 3" w:semiHidden="0" w:uiPriority="62" w:unhideWhenUsed="0"/>
-    <w:lsdException w:name="Medium Shading 1 Accent 3" w:semiHidden="0" w:uiPriority="63" w:unhideWhenUsed="0"/>
-    <w:lsdException w:name="Medium Shading 2 Accent 3" w:semiHidden="0" w:uiPriority="64" w:unhideWhenUsed="0"/>
-    <w:lsdException w:name="Medium List 1 Accent 3" w:semiHidden="0" w:uiPriority="65" w:unhideWhenUsed="0"/>
-    <w:lsdException w:name="Medium List 2 Accent 3" w:semiHidden="0" w:uiPriority="66" w:unhideWhenUsed="0"/>
-    <w:lsdException w:name="Medium Grid 1 Accent 3" w:semiHidden="0" w:uiPriority="67" w:unhideWhenUsed="0"/>
-    <w:lsdException w:name="Medium Grid 2 Accent 3" w:semiHidden="0" w:uiPriority="68" w:unhideWhenUsed="0"/>
-    <w:lsdException w:name="Medium Grid 3 Accent 3" w:semiHidden="0" w:uiPriority="69" w:unhideWhenUsed="0"/>
-    <w:lsdException w:name="Dark List Accent 3" w:semiHidden="0" w:uiPriority="70" w:unhideWhenUsed="0"/>
-    <w:lsdException w:name="Colorful Shading Accent 3" w:semiHidden="0" w:uiPriority="71" w:unhideWhenUsed="0"/>
-    <w:lsdException w:name="Colorful List Accent 3" w:semiHidden="0" w:uiPriority="72" w:unhideWhenUsed="0"/>
-    <w:lsdException w:name="Colorful Grid Accent 3" w:semiHidden="0" w:uiPriority="73" w:unhideWhenUsed="0"/>
-    <w:lsdException w:name="Light Shading Accent 4" w:semiHidden="0" w:uiPriority="60" w:unhideWhenUsed="0"/>
-    <w:lsdException w:name="Light List Accent 4" w:semiHidden="0" w:uiPriority="61" w:unhideWhenUsed="0"/>
-    <w:lsdException w:name="Light Grid Accent 4" w:semiHidden="0" w:uiPriority="62" w:unhideWhenUsed="0"/>
-    <w:lsdException w:name="Medium Shading 1 Accent 4" w:semiHidden="0" w:uiPriority="63" w:unhideWhenUsed="0"/>
-    <w:lsdException w:name="Medium Shading 2 Accent 4" w:semiHidden="0" w:uiPriority="64" w:unhideWhenUsed="0"/>
-    <w:lsdException w:name="Medium List 1 Accent 4" w:semiHidden="0" w:uiPriority="65" w:unhideWhenUsed="0"/>
-    <w:lsdException w:name="Medium List 2 Accent 4" w:semiHidden="0" w:uiPriority="66" w:unhideWhenUsed="0"/>
-    <w:lsdException w:name="Medium Grid 1 Accent 4" w:semiHidden="0" w:uiPriority="67" w:unhideWhenUsed="0"/>
-    <w:lsdException w:name="Medium Grid 2 Accent 4" w:semiHidden="0" w:uiPriority="68" w:unhideWhenUsed="0"/>
-    <w:lsdException w:name="Medium Grid 3 Accent 4" w:semiHidden="0" w:uiPriority="69" w:unhideWhenUsed="0"/>
-    <w:lsdException w:name="Dark List Accent 4" w:semiHidden="0" w:uiPriority="70" w:unhideWhenUsed="0"/>
-    <w:lsdException w:name="Colorful Shading Accent 4" w:semiHidden="0" w:uiPriority="71" w:unhideWhenUsed="0"/>
-    <w:lsdException w:name="Colorful List Accent 4" w:semiHidden="0" w:uiPriority="72" w:unhideWhenUsed="0"/>
-    <w:lsdException w:name="Colorful Grid Accent 4" w:semiHidden="0" w:uiPriority="73" w:unhideWhenUsed="0"/>
-    <w:lsdException w:name="Light Shading Accent 5" w:semiHidden="0" w:uiPriority="60" w:unhideWhenUsed="0"/>
-    <w:lsdException w:name="Light List Accent 5" w:semiHidden="0" w:uiPriority="61" w:unhideWhenUsed="0"/>
-    <w:lsdException w:name="Light Grid Accent 5" w:semiHidden="0" w:uiPriority="62" w:unhideWhenUsed="0"/>
-    <w:lsdException w:name="Medium Shading 1 Accent 5" w:semiHidden="0" w:uiPriority="63" w:unhideWhenUsed="0"/>
-    <w:lsdException w:name="Medium Shading 2 Accent 5" w:semiHidden="0" w:uiPriority="64" w:unhideWhenUsed="0"/>
-    <w:lsdException w:name="Medium List 1 Accent 5" w:semiHidden="0" w:uiPriority="65" w:unhideWhenUsed="0"/>
-    <w:lsdException w:name="Medium List 2 Accent 5" w:semiHidden="0" w:uiPriority="66" w:unhideWhenUsed="0"/>
-    <w:lsdException w:name="Medium Grid 1 Accent 5" w:semiHidden="0" w:uiPriority="67" w:unhideWhenUsed="0"/>
-    <w:lsdException w:name="Medium Grid 2 Accent 5" w:semiHidden="0" w:uiPriority="68" w:unhideWhenUsed="0"/>
-    <w:lsdException w:name="Medium Grid 3 Accent 5" w:semiHidden="0" w:uiPriority="69" w:unhideWhenUsed="0"/>
-    <w:lsdException w:name="Dark List Accent 5" w:semiHidden="0" w:uiPriority="70" w:unhideWhenUsed="0"/>
-    <w:lsdException w:name="Colorful Shading Accent 5" w:semiHidden="0" w:uiPriority="71" w:unhideWhenUsed="0"/>
-    <w:lsdException w:name="Colorful List Accent 5" w:semiHidden="0" w:uiPriority="72" w:unhideWhenUsed="0"/>
-    <w:lsdException w:name="Colorful Grid Accent 5" w:semiHidden="0" w:uiPriority="73" w:unhideWhenUsed="0"/>
-    <w:lsdException w:name="Light Shading Accent 6" w:semiHidden="0" w:uiPriority="60" w:unhideWhenUsed="0"/>
-    <w:lsdException w:name="Light List Accent 6" w:semiHidden="0" w:uiPriority="61" w:unhideWhenUsed="0"/>
-    <w:lsdException w:name="Light Grid Accent 6" w:semiHidden="0" w:uiPriority="62" w:unhideWhenUsed="0"/>
-    <w:lsdException w:name="Medium Shading 1 Accent 6" w:semiHidden="0" w:uiPriority="63" w:unhideWhenUsed="0"/>
-    <w:lsdException w:name="Medium Shading 2 Accent 6" w:semiHidden="0" w:uiPriority="64" w:unhideWhenUsed="0"/>
-    <w:lsdException w:name="Medium List 1 Accent 6" w:semiHidden="0" w:uiPriority="65" w:unhideWhenUsed="0"/>
-    <w:lsdException w:name="Medium List 2 Accent 6" w:semiHidden="0" w:uiPriority="66" w:unhideWhenUsed="0"/>
-    <w:lsdException w:name="Medium Grid 1 Accent 6" w:semiHidden="0" w:uiPriority="67" w:unhideWhenUsed="0"/>
-    <w:lsdException w:name="Medium Grid 2 Accent 6" w:semiHidden="0" w:uiPriority="68" w:unhideWhenUsed="0"/>
-    <w:lsdException w:name="Medium Grid 3 Accent 6" w:semiHidden="0" w:uiPriority="69" w:unhideWhenUsed="0"/>
-    <w:lsdException w:name="Dark List Accent 6" w:semiHidden="0" w:uiPriority="70" w:unhideWhenUsed="0"/>
-    <w:lsdException w:name="Colorful Shading Accent 6" w:semiHidden="0" w:uiPriority="71" w:unhideWhenUsed="0"/>
-    <w:lsdException w:name="Colorful List Accent 6" w:semiHidden="0" w:uiPriority="72" w:unhideWhenUsed="0"/>
-    <w:lsdException w:name="Colorful Grid Accent 6" w:semiHidden="0" w:uiPriority="73" w:unhideWhenUsed="0"/>
-    <w:lsdException w:name="Subtle Emphasis" w:semiHidden="0" w:uiPriority="19" w:unhideWhenUsed="0" w:qFormat="1"/>
-    <w:lsdException w:name="Intense Emphasis" w:semiHidden="0" w:uiPriority="21" w:unhideWhenUsed="0" w:qFormat="1"/>
-    <w:lsdException w:name="Subtle Reference" w:semiHidden="0" w:uiPriority="31" w:unhideWhenUsed="0" w:qFormat="1"/>
-    <w:lsdException w:name="Intense Reference" w:semiHidden="0" w:uiPriority="32" w:unhideWhenUsed="0" w:qFormat="1"/>
-    <w:lsdException w:name="Book Title" w:semiHidden="0" w:uiPriority="33" w:unhideWhenUsed="0" w:qFormat="1"/>
-    <w:lsdException w:name="Bibliography" w:uiPriority="37"/>
-    <w:lsdException w:name="TOC Heading" w:uiPriority="39" w:qFormat="1"/>
+  <w:latentStyles w:defLockedState="0" w:defUIPriority="99" w:defSemiHidden="0" w:defUnhideWhenUsed="0" w:defQFormat="0" w:count="376">
+    <w:lsdException w:name="Normal" w:uiPriority="0" w:qFormat="1"/>
+    <w:lsdException w:name="heading 1" w:uiPriority="9" w:qFormat="1"/>
+    <w:lsdException w:name="heading 2" w:semiHidden="1" w:uiPriority="9" w:unhideWhenUsed="1" w:qFormat="1"/>
+    <w:lsdException w:name="heading 3" w:semiHidden="1" w:uiPriority="9" w:unhideWhenUsed="1" w:qFormat="1"/>
+    <w:lsdException w:name="heading 4" w:semiHidden="1" w:uiPriority="9" w:unhideWhenUsed="1" w:qFormat="1"/>
+    <w:lsdException w:name="heading 5" w:semiHidden="1" w:uiPriority="9" w:unhideWhenUsed="1" w:qFormat="1"/>
+    <w:lsdException w:name="heading 6" w:semiHidden="1" w:uiPriority="9" w:unhideWhenUsed="1" w:qFormat="1"/>
+    <w:lsdException w:name="heading 7" w:semiHidden="1" w:uiPriority="9" w:unhideWhenUsed="1" w:qFormat="1"/>
+    <w:lsdException w:name="heading 8" w:semiHidden="1" w:uiPriority="9" w:unhideWhenUsed="1" w:qFormat="1"/>
+    <w:lsdException w:name="heading 9" w:semiHidden="1" w:uiPriority="9" w:unhideWhenUsed="1" w:qFormat="1"/>
+    <w:lsdException w:name="index 1" w:semiHidden="1" w:unhideWhenUsed="1"/>
+    <w:lsdException w:name="index 2" w:semiHidden="1" w:unhideWhenUsed="1"/>
+    <w:lsdException w:name="index 3" w:semiHidden="1" w:unhideWhenUsed="1"/>
+    <w:lsdException w:name="index 4" w:semiHidden="1" w:unhideWhenUsed="1"/>
+    <w:lsdException w:name="index 5" w:semiHidden="1" w:unhideWhenUsed="1"/>
+    <w:lsdException w:name="index 6" w:semiHidden="1" w:unhideWhenUsed="1"/>
+    <w:lsdException w:name="index 7" w:semiHidden="1" w:unhideWhenUsed="1"/>
+    <w:lsdException w:name="index 8" w:semiHidden="1" w:unhideWhenUsed="1"/>
+    <w:lsdException w:name="index 9" w:semiHidden="1" w:unhideWhenUsed="1"/>
+    <w:lsdException w:name="toc 1" w:semiHidden="1" w:uiPriority="39" w:unhideWhenUsed="1"/>
+    <w:lsdException w:name="toc 2" w:semiHidden="1" w:uiPriority="39" w:unhideWhenUsed="1"/>
+    <w:lsdException w:name="toc 3" w:semiHidden="1" w:uiPriority="39" w:unhideWhenUsed="1"/>
+    <w:lsdException w:name="toc 4" w:semiHidden="1" w:uiPriority="39" w:unhideWhenUsed="1"/>
+    <w:lsdException w:name="toc 5" w:semiHidden="1" w:uiPriority="39" w:unhideWhenUsed="1"/>
+    <w:lsdException w:name="toc 6" w:semiHidden="1" w:uiPriority="39" w:unhideWhenUsed="1"/>
+    <w:lsdException w:name="toc 7" w:semiHidden="1" w:uiPriority="39" w:unhideWhenUsed="1"/>
+    <w:lsdException w:name="toc 8" w:semiHidden="1" w:uiPriority="39" w:unhideWhenUsed="1"/>
+    <w:lsdException w:name="toc 9" w:semiHidden="1" w:uiPriority="39" w:unhideWhenUsed="1"/>
+    <w:lsdException w:name="Normal Indent" w:semiHidden="1" w:unhideWhenUsed="1"/>
+    <w:lsdException w:name="footnote text" w:semiHidden="1" w:unhideWhenUsed="1"/>
+    <w:lsdException w:name="annotation text" w:semiHidden="1" w:unhideWhenUsed="1"/>
+    <w:lsdException w:name="header" w:semiHidden="1" w:unhideWhenUsed="1"/>
+    <w:lsdException w:name="footer" w:semiHidden="1" w:unhideWhenUsed="1"/>
+    <w:lsdException w:name="index heading" w:semiHidden="1" w:unhideWhenUsed="1"/>
+    <w:lsdException w:name="caption" w:semiHidden="1" w:uiPriority="35" w:unhideWhenUsed="1" w:qFormat="1"/>
+    <w:lsdException w:name="table of figures" w:semiHidden="1" w:unhideWhenUsed="1"/>
+    <w:lsdException w:name="envelope address" w:semiHidden="1" w:unhideWhenUsed="1"/>
+    <w:lsdException w:name="envelope return" w:semiHidden="1" w:unhideWhenUsed="1"/>
+    <w:lsdException w:name="footnote reference" w:semiHidden="1" w:unhideWhenUsed="1"/>
+    <w:lsdException w:name="annotation reference" w:semiHidden="1" w:unhideWhenUsed="1"/>
+    <w:lsdException w:name="line number" w:semiHidden="1" w:unhideWhenUsed="1"/>
+    <w:lsdException w:name="page number" w:semiHidden="1" w:unhideWhenUsed="1"/>
+    <w:lsdException w:name="endnote reference" w:semiHidden="1" w:unhideWhenUsed="1"/>
+    <w:lsdException w:name="endnote text" w:semiHidden="1" w:unhideWhenUsed="1"/>
+    <w:lsdException w:name="table of authorities" w:semiHidden="1" w:unhideWhenUsed="1"/>
+    <w:lsdException w:name="macro" w:semiHidden="1" w:unhideWhenUsed="1"/>
+    <w:lsdException w:name="toa heading" w:semiHidden="1" w:unhideWhenUsed="1"/>
+    <w:lsdException w:name="List" w:semiHidden="1" w:unhideWhenUsed="1"/>
+    <w:lsdException w:name="List Bullet" w:semiHidden="1" w:unhideWhenUsed="1"/>
+    <w:lsdException w:name="List Number" w:semiHidden="1" w:unhideWhenUsed="1"/>
+    <w:lsdException w:name="List 2" w:semiHidden="1" w:unhideWhenUsed="1"/>
+    <w:lsdException w:name="List 3" w:semiHidden="1" w:unhideWhenUsed="1"/>
+    <w:lsdException w:name="List 4" w:semiHidden="1" w:unhideWhenUsed="1"/>
+    <w:lsdException w:name="List 5" w:semiHidden="1" w:unhideWhenUsed="1"/>
+    <w:lsdException w:name="List Bullet 2" w:semiHidden="1" w:unhideWhenUsed="1"/>
+    <w:lsdException w:name="List Bullet 3" w:semiHidden="1" w:unhideWhenUsed="1"/>
+    <w:lsdException w:name="List Bullet 4" w:semiHidden="1" w:unhideWhenUsed="1"/>
+    <w:lsdException w:name="List Bullet 5" w:semiHidden="1" w:unhideWhenUsed="1"/>
+    <w:lsdException w:name="List Number 2" w:semiHidden="1" w:unhideWhenUsed="1"/>
+    <w:lsdException w:name="List Number 3" w:semiHidden="1" w:unhideWhenUsed="1"/>
+    <w:lsdException w:name="List Number 4" w:semiHidden="1" w:unhideWhenUsed="1"/>
+    <w:lsdException w:name="List Number 5" w:semiHidden="1" w:unhideWhenUsed="1"/>
+    <w:lsdException w:name="Title" w:uiPriority="10" w:qFormat="1"/>
+    <w:lsdException w:name="Closing" w:semiHidden="1" w:unhideWhenUsed="1"/>
+    <w:lsdException w:name="Signature" w:semiHidden="1" w:unhideWhenUsed="1"/>
+    <w:lsdException w:name="Default Paragraph Font" w:semiHidden="1" w:uiPriority="1" w:unhideWhenUsed="1"/>
+    <w:lsdException w:name="Body Text" w:semiHidden="1" w:unhideWhenUsed="1"/>
+    <w:lsdException w:name="Body Text Indent" w:semiHidden="1" w:unhideWhenUsed="1"/>
+    <w:lsdException w:name="List Continue" w:semiHidden="1" w:unhideWhenUsed="1"/>
+    <w:lsdException w:name="List Continue 2" w:semiHidden="1" w:unhideWhenUsed="1"/>
+    <w:lsdException w:name="List Continue 3" w:semiHidden="1" w:unhideWhenUsed="1"/>
+    <w:lsdException w:name="List Continue 4" w:semiHidden="1" w:unhideWhenUsed="1"/>
+    <w:lsdException w:name="List Continue 5" w:semiHidden="1" w:unhideWhenUsed="1"/>
+    <w:lsdException w:name="Message Header" w:semiHidden="1" w:unhideWhenUsed="1"/>
+    <w:lsdException w:name="Subtitle" w:uiPriority="11" w:qFormat="1"/>
+    <w:lsdException w:name="Salutation" w:semiHidden="1" w:unhideWhenUsed="1"/>
+    <w:lsdException w:name="Date" w:semiHidden="1" w:unhideWhenUsed="1"/>
+    <w:lsdException w:name="Body Text First Indent" w:semiHidden="1" w:unhideWhenUsed="1"/>
+    <w:lsdException w:name="Body Text First Indent 2" w:semiHidden="1" w:unhideWhenUsed="1"/>
+    <w:lsdException w:name="Note Heading" w:semiHidden="1" w:unhideWhenUsed="1"/>
+    <w:lsdException w:name="Body Text 2" w:semiHidden="1" w:unhideWhenUsed="1"/>
+    <w:lsdException w:name="Body Text 3" w:semiHidden="1" w:unhideWhenUsed="1"/>
+    <w:lsdException w:name="Body Text Indent 2" w:semiHidden="1" w:unhideWhenUsed="1"/>
+    <w:lsdException w:name="Body Text Indent 3" w:semiHidden="1" w:unhideWhenUsed="1"/>
+    <w:lsdException w:name="Block Text" w:semiHidden="1" w:unhideWhenUsed="1"/>
+    <w:lsdException w:name="Hyperlink" w:semiHidden="1" w:unhideWhenUsed="1"/>
+    <w:lsdException w:name="FollowedHyperlink" w:semiHidden="1" w:unhideWhenUsed="1"/>
+    <w:lsdException w:name="Strong" w:uiPriority="22" w:qFormat="1"/>
+    <w:lsdException w:name="Emphasis" w:uiPriority="20" w:qFormat="1"/>
+    <w:lsdException w:name="Document Map" w:semiHidden="1" w:unhideWhenUsed="1"/>
+    <w:lsdException w:name="Plain Text" w:semiHidden="1" w:unhideWhenUsed="1"/>
+    <w:lsdException w:name="E-mail Signature" w:semiHidden="1" w:unhideWhenUsed="1"/>
+    <w:lsdException w:name="HTML Top of Form" w:semiHidden="1" w:unhideWhenUsed="1"/>
+    <w:lsdException w:name="HTML Bottom of Form" w:semiHidden="1" w:unhideWhenUsed="1"/>
+    <w:lsdException w:name="Normal (Web)" w:semiHidden="1" w:unhideWhenUsed="1"/>
+    <w:lsdException w:name="HTML Acronym" w:semiHidden="1" w:unhideWhenUsed="1"/>
+    <w:lsdException w:name="HTML Address" w:semiHidden="1" w:unhideWhenUsed="1"/>
+    <w:lsdException w:name="HTML Cite" w:semiHidden="1" w:unhideWhenUsed="1"/>
+    <w:lsdException w:name="HTML Code" w:semiHidden="1" w:unhideWhenUsed="1"/>
+    <w:lsdException w:name="HTML Definition" w:semiHidden="1" w:unhideWhenUsed="1"/>
+    <w:lsdException w:name="HTML Keyboard" w:semiHidden="1" w:unhideWhenUsed="1"/>
+    <w:lsdException w:name="HTML Preformatted" w:semiHidden="1" w:unhideWhenUsed="1"/>
+    <w:lsdException w:name="HTML Sample" w:semiHidden="1" w:unhideWhenUsed="1"/>
+    <w:lsdException w:name="HTML Typewriter" w:semiHidden="1" w:unhideWhenUsed="1"/>
+    <w:lsdException w:name="HTML Variable" w:semiHidden="1" w:unhideWhenUsed="1"/>
+    <w:lsdException w:name="Normal Table" w:semiHidden="1" w:unhideWhenUsed="1"/>
+    <w:lsdException w:name="annotation subject" w:semiHidden="1" w:unhideWhenUsed="1"/>
+    <w:lsdException w:name="No List" w:semiHidden="1" w:unhideWhenUsed="1"/>
+    <w:lsdException w:name="Outline List 1" w:semiHidden="1" w:unhideWhenUsed="1"/>
+    <w:lsdException w:name="Outline List 2" w:semiHidden="1" w:unhideWhenUsed="1"/>
+    <w:lsdException w:name="Outline List 3" w:semiHidden="1" w:unhideWhenUsed="1"/>
+    <w:lsdException w:name="Table Simple 1" w:semiHidden="1" w:unhideWhenUsed="1"/>
+    <w:lsdException w:name="Table Simple 2" w:semiHidden="1" w:unhideWhenUsed="1"/>
+    <w:lsdException w:name="Table Simple 3" w:semiHidden="1" w:unhideWhenUsed="1"/>
+    <w:lsdException w:name="Table Classic 1" w:semiHidden="1" w:unhideWhenUsed="1"/>
+    <w:lsdException w:name="Table Classic 2" w:semiHidden="1" w:unhideWhenUsed="1"/>
+    <w:lsdException w:name="Table Classic 3" w:semiHidden="1" w:unhideWhenUsed="1"/>
+    <w:lsdException w:name="Table Classic 4" w:semiHidden="1" w:unhideWhenUsed="1"/>
+    <w:lsdException w:name="Table Colorful 1" w:semiHidden="1" w:unhideWhenUsed="1"/>
+    <w:lsdException w:name="Table Colorful 2" w:semiHidden="1" w:unhideWhenUsed="1"/>
+    <w:lsdException w:name="Table Colorful 3" w:semiHidden="1" w:unhideWhenUsed="1"/>
+    <w:lsdException w:name="Table Columns 1" w:semiHidden="1" w:unhideWhenUsed="1"/>
+    <w:lsdException w:name="Table Columns 2" w:semiHidden="1" w:unhideWhenUsed="1"/>
+    <w:lsdException w:name="Table Columns 3" w:semiHidden="1" w:unhideWhenUsed="1"/>
+    <w:lsdException w:name="Table Columns 4" w:semiHidden="1" w:unhideWhenUsed="1"/>
+    <w:lsdException w:name="Table Columns 5" w:semiHidden="1" w:unhideWhenUsed="1"/>
+    <w:lsdException w:name="Table Grid 1" w:semiHidden="1" w:unhideWhenUsed="1"/>
+    <w:lsdException w:name="Table Grid 2" w:semiHidden="1" w:unhideWhenUsed="1"/>
+    <w:lsdException w:name="Table Grid 3" w:semiHidden="1" w:unhideWhenUsed="1"/>
+    <w:lsdException w:name="Table Grid 4" w:semiHidden="1" w:unhideWhenUsed="1"/>
+    <w:lsdException w:name="Table Grid 5" w:semiHidden="1" w:unhideWhenUsed="1"/>
+    <w:lsdException w:name="Table Grid 6" w:semiHidden="1" w:unhideWhenUsed="1"/>
+    <w:lsdException w:name="Table Grid 7" w:semiHidden="1" w:unhideWhenUsed="1"/>
+    <w:lsdException w:name="Table Grid 8" w:semiHidden="1" w:unhideWhenUsed="1"/>
+    <w:lsdException w:name="Table List 1" w:semiHidden="1" w:unhideWhenUsed="1"/>
+    <w:lsdException w:name="Table List 2" w:semiHidden="1" w:unhideWhenUsed="1"/>
+    <w:lsdException w:name="Table List 3" w:semiHidden="1" w:unhideWhenUsed="1"/>
+    <w:lsdException w:name="Table List 4" w:semiHidden="1" w:unhideWhenUsed="1"/>
+    <w:lsdException w:name="Table List 5" w:semiHidden="1" w:unhideWhenUsed="1"/>
+    <w:lsdException w:name="Table List 6" w:semiHidden="1" w:unhideWhenUsed="1"/>
+    <w:lsdException w:name="Table List 7" w:semiHidden="1" w:unhideWhenUsed="1"/>
+    <w:lsdException w:name="Table List 8" w:semiHidden="1" w:unhideWhenUsed="1"/>
+    <w:lsdException w:name="Table 3D effects 1" w:semiHidden="1" w:unhideWhenUsed="1"/>
+    <w:lsdException w:name="Table 3D effects 2" w:semiHidden="1" w:unhideWhenUsed="1"/>
+    <w:lsdException w:name="Table 3D effects 3" w:semiHidden="1" w:unhideWhenUsed="1"/>
+    <w:lsdException w:name="Table Contemporary" w:semiHidden="1" w:unhideWhenUsed="1"/>
+    <w:lsdException w:name="Table Elegant" w:semiHidden="1" w:unhideWhenUsed="1"/>
+    <w:lsdException w:name="Table Professional" w:semiHidden="1" w:unhideWhenUsed="1"/>
+    <w:lsdException w:name="Table Subtle 1" w:semiHidden="1" w:unhideWhenUsed="1"/>
+    <w:lsdException w:name="Table Subtle 2" w:semiHidden="1" w:unhideWhenUsed="1"/>
+    <w:lsdException w:name="Table Web 1" w:semiHidden="1" w:unhideWhenUsed="1"/>
+    <w:lsdException w:name="Table Web 2" w:semiHidden="1" w:unhideWhenUsed="1"/>
+    <w:lsdException w:name="Table Web 3" w:semiHidden="1" w:unhideWhenUsed="1"/>
+    <w:lsdException w:name="Balloon Text" w:semiHidden="1" w:unhideWhenUsed="1"/>
+    <w:lsdException w:name="Table Grid" w:semiHidden="1" w:uiPriority="39" w:unhideWhenUsed="1"/>
+    <w:lsdException w:name="Table Theme" w:semiHidden="1" w:unhideWhenUsed="1"/>
+    <w:lsdException w:name="Placeholder Text" w:semiHidden="1"/>
+    <w:lsdException w:name="No Spacing" w:uiPriority="1" w:qFormat="1"/>
+    <w:lsdException w:name="Light Shading" w:uiPriority="60"/>
+    <w:lsdException w:name="Light List" w:uiPriority="61"/>
+    <w:lsdException w:name="Light Grid" w:uiPriority="62"/>
+    <w:lsdException w:name="Medium Shading 1" w:uiPriority="63"/>
+    <w:lsdException w:name="Medium Shading 2" w:uiPriority="64"/>
+    <w:lsdException w:name="Medium List 1" w:uiPriority="65"/>
+    <w:lsdException w:name="Medium List 2" w:uiPriority="66"/>
+    <w:lsdException w:name="Medium Grid 1" w:uiPriority="67"/>
+    <w:lsdException w:name="Medium Grid 2" w:uiPriority="68"/>
+    <w:lsdException w:name="Medium Grid 3" w:uiPriority="69"/>
+    <w:lsdException w:name="Dark List" w:uiPriority="70"/>
+    <w:lsdException w:name="Colorful Shading" w:uiPriority="71"/>
+    <w:lsdException w:name="Colorful List" w:uiPriority="72"/>
+    <w:lsdException w:name="Colorful Grid" w:uiPriority="73"/>
+    <w:lsdException w:name="Light Shading Accent 1" w:uiPriority="60"/>
+    <w:lsdException w:name="Light List Accent 1" w:uiPriority="61"/>
+    <w:lsdException w:name="Light Grid Accent 1" w:uiPriority="62"/>
+    <w:lsdException w:name="Medium Shading 1 Accent 1" w:uiPriority="63"/>
+    <w:lsdException w:name="Medium Shading 2 Accent 1" w:uiPriority="64"/>
+    <w:lsdException w:name="Medium List 1 Accent 1" w:uiPriority="65"/>
+    <w:lsdException w:name="Revision" w:semiHidden="1"/>
+    <w:lsdException w:name="List Paragraph" w:uiPriority="34" w:qFormat="1"/>
+    <w:lsdException w:name="Quote" w:uiPriority="29" w:qFormat="1"/>
+    <w:lsdException w:name="Intense Quote" w:uiPriority="30" w:qFormat="1"/>
+    <w:lsdException w:name="Medium List 2 Accent 1" w:uiPriority="66"/>
+    <w:lsdException w:name="Medium Grid 1 Accent 1" w:uiPriority="67"/>
+    <w:lsdException w:name="Medium Grid 2 Accent 1" w:uiPriority="68"/>
+    <w:lsdException w:name="Medium Grid 3 Accent 1" w:uiPriority="69"/>
+    <w:lsdException w:name="Dark List Accent 1" w:uiPriority="70"/>
+    <w:lsdException w:name="Colorful Shading Accent 1" w:uiPriority="71"/>
+    <w:lsdException w:name="Colorful List Accent 1" w:uiPriority="72"/>
+    <w:lsdException w:name="Colorful Grid Accent 1" w:uiPriority="73"/>
+    <w:lsdException w:name="Light Shading Accent 2" w:uiPriority="60"/>
+    <w:lsdException w:name="Light List Accent 2" w:uiPriority="61"/>
+    <w:lsdException w:name="Light Grid Accent 2" w:uiPriority="62"/>
+    <w:lsdException w:name="Medium Shading 1 Accent 2" w:uiPriority="63"/>
+    <w:lsdException w:name="Medium Shading 2 Accent 2" w:uiPriority="64"/>
+    <w:lsdException w:name="Medium List 1 Accent 2" w:uiPriority="65"/>
+    <w:lsdException w:name="Medium List 2 Accent 2" w:uiPriority="66"/>
+    <w:lsdException w:name="Medium Grid 1 Accent 2" w:uiPriority="67"/>
+    <w:lsdException w:name="Medium Grid 2 Accent 2" w:uiPriority="68"/>
+    <w:lsdException w:name="Medium Grid 3 Accent 2" w:uiPriority="69"/>
+    <w:lsdException w:name="Dark List Accent 2" w:uiPriority="70"/>
+    <w:lsdException w:name="Colorful Shading Accent 2" w:uiPriority="71"/>
+    <w:lsdException w:name="Colorful List Accent 2" w:uiPriority="72"/>
+    <w:lsdException w:name="Colorful Grid Accent 2" w:uiPriority="73"/>
+    <w:lsdException w:name="Light Shading Accent 3" w:uiPriority="60"/>
+    <w:lsdException w:name="Light List Accent 3" w:uiPriority="61"/>
+    <w:lsdException w:name="Light Grid Accent 3" w:uiPriority="62"/>
+    <w:lsdException w:name="Medium Shading 1 Accent 3" w:uiPriority="63"/>
+    <w:lsdException w:name="Medium Shading 2 Accent 3" w:uiPriority="64"/>
+    <w:lsdException w:name="Medium List 1 Accent 3" w:uiPriority="65"/>
+    <w:lsdException w:name="Medium List 2 Accent 3" w:uiPriority="66"/>
+    <w:lsdException w:name="Medium Grid 1 Accent 3" w:uiPriority="67"/>
+    <w:lsdException w:name="Medium Grid 2 Accent 3" w:uiPriority="68"/>
+    <w:lsdException w:name="Medium Grid 3 Accent 3" w:uiPriority="69"/>
+    <w:lsdException w:name="Dark List Accent 3" w:uiPriority="70"/>
+    <w:lsdException w:name="Colorful Shading Accent 3" w:uiPriority="71"/>
+    <w:lsdException w:name="Colorful List Accent 3" w:uiPriority="72"/>
+    <w:lsdException w:name="Colorful Grid Accent 3" w:uiPriority="73"/>
+    <w:lsdException w:name="Light Shading Accent 4" w:uiPriority="60"/>
+    <w:lsdException w:name="Light List Accent 4" w:uiPriority="61"/>
+    <w:lsdException w:name="Light Grid Accent 4" w:uiPriority="62"/>
+    <w:lsdException w:name="Medium Shading 1 Accent 4" w:uiPriority="63"/>
+    <w:lsdException w:name="Medium Shading 2 Accent 4" w:uiPriority="64"/>
+    <w:lsdException w:name="Medium List 1 Accent 4" w:uiPriority="65"/>
+    <w:lsdException w:name="Medium List 2 Accent 4" w:uiPriority="66"/>
+    <w:lsdException w:name="Medium Grid 1 Accent 4" w:uiPriority="67"/>
+    <w:lsdException w:name="Medium Grid 2 Accent 4" w:uiPriority="68"/>
+    <w:lsdException w:name="Medium Grid 3 Accent 4" w:uiPriority="69"/>
+    <w:lsdException w:name="Dark List Accent 4" w:uiPriority="70"/>
+    <w:lsdException w:name="Colorful Shading Accent 4" w:uiPriority="71"/>
+    <w:lsdException w:name="Colorful List Accent 4" w:uiPriority="72"/>
+    <w:lsdException w:name="Colorful Grid Accent 4" w:uiPriority="73"/>
+    <w:lsdException w:name="Light Shading Accent 5" w:uiPriority="60"/>
+    <w:lsdException w:name="Light List Accent 5" w:uiPriority="61"/>
+    <w:lsdException w:name="Light Grid Accent 5" w:uiPriority="62"/>
+    <w:lsdException w:name="Medium Shading 1 Accent 5" w:uiPriority="63"/>
+    <w:lsdException w:name="Medium Shading 2 Accent 5" w:uiPriority="64"/>
+    <w:lsdException w:name="Medium List 1 Accent 5" w:uiPriority="65"/>
+    <w:lsdException w:name="Medium List 2 Accent 5" w:uiPriority="66"/>
+    <w:lsdException w:name="Medium Grid 1 Accent 5" w:uiPriority="67"/>
+    <w:lsdException w:name="Medium Grid 2 Accent 5" w:uiPriority="68"/>
+    <w:lsdException w:name="Medium Grid 3 Accent 5" w:uiPriority="69"/>
+    <w:lsdException w:name="Dark List Accent 5" w:uiPriority="70"/>
+    <w:lsdException w:name="Colorful Shading Accent 5" w:uiPriority="71"/>
+    <w:lsdException w:name="Colorful List Accent 5" w:uiPriority="72"/>
+    <w:lsdException w:name="Colorful Grid Accent 5" w:uiPriority="73"/>
+    <w:lsdException w:name="Light Shading Accent 6" w:uiPriority="60"/>
+    <w:lsdException w:name="Light List Accent 6" w:uiPriority="61"/>
+    <w:lsdException w:name="Light Grid Accent 6" w:uiPriority="62"/>
+    <w:lsdException w:name="Medium Shading 1 Accent 6" w:uiPriority="63"/>
+    <w:lsdException w:name="Medium Shading 2 Accent 6" w:uiPriority="64"/>
+    <w:lsdException w:name="Medium List 1 Accent 6" w:uiPriority="65"/>
+    <w:lsdException w:name="Medium List 2 Accent 6" w:uiPriority="66"/>
+    <w:lsdException w:name="Medium Grid 1 Accent 6" w:uiPriority="67"/>
+    <w:lsdException w:name="Medium Grid 2 Accent 6" w:uiPriority="68"/>
+    <w:lsdException w:name="Medium Grid 3 Accent 6" w:uiPriority="69"/>
+    <w:lsdException w:name="Dark List Accent 6" w:uiPriority="70"/>
+    <w:lsdException w:name="Colorful Shading Accent 6" w:uiPriority="71"/>
+    <w:lsdException w:name="Colorful List Accent 6" w:uiPriority="72"/>
+    <w:lsdException w:name="Colorful Grid Accent 6" w:uiPriority="73"/>
+    <w:lsdException w:name="Subtle Emphasis" w:uiPriority="19" w:qFormat="1"/>
+    <w:lsdException w:name="Intense Emphasis" w:uiPriority="21" w:qFormat="1"/>
+    <w:lsdException w:name="Subtle Reference" w:uiPriority="31" w:qFormat="1"/>
+    <w:lsdException w:name="Intense Reference" w:uiPriority="32" w:qFormat="1"/>
+    <w:lsdException w:name="Book Title" w:uiPriority="33" w:qFormat="1"/>
+    <w:lsdException w:name="Bibliography" w:semiHidden="1" w:uiPriority="37" w:unhideWhenUsed="1"/>
+    <w:lsdException w:name="TOC Heading" w:semiHidden="1" w:uiPriority="39" w:unhideWhenUsed="1" w:qFormat="1"/>
+    <w:lsdException w:name="Plain Table 1" w:uiPriority="41"/>
+    <w:lsdException w:name="Plain Table 2" w:uiPriority="42"/>
+    <w:lsdException w:name="Plain Table 3" w:uiPriority="43"/>
+    <w:lsdException w:name="Plain Table 4" w:uiPriority="44"/>
+    <w:lsdException w:name="Plain Table 5" w:uiPriority="45"/>
+    <w:lsdException w:name="Grid Table Light" w:uiPriority="40"/>
+    <w:lsdException w:name="Grid Table 1 Light" w:uiPriority="46"/>
+    <w:lsdException w:name="Grid Table 2" w:uiPriority="47"/>
+    <w:lsdException w:name="Grid Table 3" w:uiPriority="48"/>
+    <w:lsdException w:name="Grid Table 4" w:uiPriority="49"/>
+    <w:lsdException w:name="Grid Table 5 Dark" w:uiPriority="50"/>
+    <w:lsdException w:name="Grid Table 6 Colorful" w:uiPriority="51"/>
+    <w:lsdException w:name="Grid Table 7 Colorful" w:uiPriority="52"/>
+    <w:lsdException w:name="Grid Table 1 Light Accent 1" w:uiPriority="46"/>
+    <w:lsdException w:name="Grid Table 2 Accent 1" w:uiPriority="47"/>
+    <w:lsdException w:name="Grid Table 3 Accent 1" w:uiPriority="48"/>
+    <w:lsdException w:name="Grid Table 4 Accent 1" w:uiPriority="49"/>
+    <w:lsdException w:name="Grid Table 5 Dark Accent 1" w:uiPriority="50"/>
+    <w:lsdException w:name="Grid Table 6 Colorful Accent 1" w:uiPriority="51"/>
+    <w:lsdException w:name="Grid Table 7 Colorful Accent 1" w:uiPriority="52"/>
+    <w:lsdException w:name="Grid Table 1 Light Accent 2" w:uiPriority="46"/>
+    <w:lsdException w:name="Grid Table 2 Accent 2" w:uiPriority="47"/>
+    <w:lsdException w:name="Grid Table 3 Accent 2" w:uiPriority="48"/>
+    <w:lsdException w:name="Grid Table 4 Accent 2" w:uiPriority="49"/>
+    <w:lsdException w:name="Grid Table 5 Dark Accent 2" w:uiPriority="50"/>
+    <w:lsdException w:name="Grid Table 6 Colorful Accent 2" w:uiPriority="51"/>
+    <w:lsdException w:name="Grid Table 7 Colorful Accent 2" w:uiPriority="52"/>
+    <w:lsdException w:name="Grid Table 1 Light Accent 3" w:uiPriority="46"/>
+    <w:lsdException w:name="Grid Table 2 Accent 3" w:uiPriority="47"/>
+    <w:lsdException w:name="Grid Table 3 Accent 3" w:uiPriority="48"/>
+    <w:lsdException w:name="Grid Table 4 Accent 3" w:uiPriority="49"/>
+    <w:lsdException w:name="Grid Table 5 Dark Accent 3" w:uiPriority="50"/>
+    <w:lsdException w:name="Grid Table 6 Colorful Accent 3" w:uiPriority="51"/>
+    <w:lsdException w:name="Grid Table 7 Colorful Accent 3" w:uiPriority="52"/>
+    <w:lsdException w:name="Grid Table 1 Light Accent 4" w:uiPriority="46"/>
+    <w:lsdException w:name="Grid Table 2 Accent 4" w:uiPriority="47"/>
+    <w:lsdException w:name="Grid Table 3 Accent 4" w:uiPriority="48"/>
+    <w:lsdException w:name="Grid Table 4 Accent 4" w:uiPriority="49"/>
+    <w:lsdException w:name="Grid Table 5 Dark Accent 4" w:uiPriority="50"/>
+    <w:lsdException w:name="Grid Table 6 Colorful Accent 4" w:uiPriority="51"/>
+    <w:lsdException w:name="Grid Table 7 Colorful Accent 4" w:uiPriority="52"/>
+    <w:lsdException w:name="Grid Table 1 Light Accent 5" w:uiPriority="46"/>
+    <w:lsdException w:name="Grid Table 2 Accent 5" w:uiPriority="47"/>
+    <w:lsdException w:name="Grid Table 3 Accent 5" w:uiPriority="48"/>
+    <w:lsdException w:name="Grid Table 4 Accent 5" w:uiPriority="49"/>
+    <w:lsdException w:name="Grid Table 5 Dark Accent 5" w:uiPriority="50"/>
+    <w:lsdException w:name="Grid Table 6 Colorful Accent 5" w:uiPriority="51"/>
+    <w:lsdException w:name="Grid Table 7 Colorful Accent 5" w:uiPriority="52"/>
+    <w:lsdException w:name="Grid Table 1 Light Accent 6" w:uiPriority="46"/>
+    <w:lsdException w:name="Grid Table 2 Accent 6" w:uiPriority="47"/>
+    <w:lsdException w:name="Grid Table 3 Accent 6" w:uiPriority="48"/>
+    <w:lsdException w:name="Grid Table 4 Accent 6" w:uiPriority="49"/>
+    <w:lsdException w:name="Grid Table 5 Dark Accent 6" w:uiPriority="50"/>
+    <w:lsdException w:name="Grid Table 6 Colorful Accent 6" w:uiPriority="51"/>
+    <w:lsdException w:name="Grid Table 7 Colorful Accent 6" w:uiPriority="52"/>
+    <w:lsdException w:name="List Table 1 Light" w:uiPriority="46"/>
+    <w:lsdException w:name="List Table 2" w:uiPriority="47"/>
+    <w:lsdException w:name="List Table 3" w:uiPriority="48"/>
+    <w:lsdException w:name="List Table 4" w:uiPriority="49"/>
+    <w:lsdException w:name="List Table 5 Dark" w:uiPriority="50"/>
+    <w:lsdException w:name="List Table 6 Colorful" w:uiPriority="51"/>
+    <w:lsdException w:name="List Table 7 Colorful" w:uiPriority="52"/>
+    <w:lsdException w:name="List Table 1 Light Accent 1" w:uiPriority="46"/>
+    <w:lsdException w:name="List Table 2 Accent 1" w:uiPriority="47"/>
+    <w:lsdException w:name="List Table 3 Accent 1" w:uiPriority="48"/>
+    <w:lsdException w:name="List Table 4 Accent 1" w:uiPriority="49"/>
+    <w:lsdException w:name="List Table 5 Dark Accent 1" w:uiPriority="50"/>
+    <w:lsdException w:name="List Table 6 Colorful Accent 1" w:uiPriority="51"/>
+    <w:lsdException w:name="List Table 7 Colorful Accent 1" w:uiPriority="52"/>
+    <w:lsdException w:name="List Table 1 Light Accent 2" w:uiPriority="46"/>
+    <w:lsdException w:name="List Table 2 Accent 2" w:uiPriority="47"/>
+    <w:lsdException w:name="List Table 3 Accent 2" w:uiPriority="48"/>
+    <w:lsdException w:name="List Table 4 Accent 2" w:uiPriority="49"/>
+    <w:lsdException w:name="List Table 5 Dark Accent 2" w:uiPriority="50"/>
+    <w:lsdException w:name="List Table 6 Colorful Accent 2" w:uiPriority="51"/>
+    <w:lsdException w:name="List Table 7 Colorful Accent 2" w:uiPriority="52"/>
+    <w:lsdException w:name="List Table 1 Light Accent 3" w:uiPriority="46"/>
+    <w:lsdException w:name="List Table 2 Accent 3" w:uiPriority="47"/>
+    <w:lsdException w:name="List Table 3 Accent 3" w:uiPriority="48"/>
+    <w:lsdException w:name="List Table 4 Accent 3" w:uiPriority="49"/>
+    <w:lsdException w:name="List Table 5 Dark Accent 3" w:uiPriority="50"/>
+    <w:lsdException w:name="List Table 6 Colorful Accent 3" w:uiPriority="51"/>
+    <w:lsdException w:name="List Table 7 Colorful Accent 3" w:uiPriority="52"/>
+    <w:lsdException w:name="List Table 1 Light Accent 4" w:uiPriority="46"/>
+    <w:lsdException w:name="List Table 2 Accent 4" w:uiPriority="47"/>
+    <w:lsdException w:name="List Table 3 Accent 4" w:uiPriority="48"/>
+    <w:lsdException w:name="List Table 4 Accent 4" w:uiPriority="49"/>
+    <w:lsdException w:name="List Table 5 Dark Accent 4" w:uiPriority="50"/>
+    <w:lsdException w:name="List Table 6 Colorful Accent 4" w:uiPriority="51"/>
+    <w:lsdException w:name="List Table 7 Colorful Accent 4" w:uiPriority="52"/>
+    <w:lsdException w:name="List Table 1 Light Accent 5" w:uiPriority="46"/>
+    <w:lsdException w:name="List Table 2 Accent 5" w:uiPriority="47"/>
+    <w:lsdException w:name="List Table 3 Accent 5" w:uiPriority="48"/>
+    <w:lsdException w:name="List Table 4 Accent 5" w:uiPriority="49"/>
+    <w:lsdException w:name="List Table 5 Dark Accent 5" w:uiPriority="50"/>
+    <w:lsdException w:name="List Table 6 Colorful Accent 5" w:uiPriority="51"/>
+    <w:lsdException w:name="List Table 7 Colorful Accent 5" w:uiPriority="52"/>
+    <w:lsdException w:name="List Table 1 Light Accent 6" w:uiPriority="46"/>
+    <w:lsdException w:name="List Table 2 Accent 6" w:uiPriority="47"/>
+    <w:lsdException w:name="List Table 3 Accent 6" w:uiPriority="48"/>
+    <w:lsdException w:name="List Table 4 Accent 6" w:uiPriority="49"/>
+    <w:lsdException w:name="List Table 5 Dark Accent 6" w:uiPriority="50"/>
+    <w:lsdException w:name="List Table 6 Colorful Accent 6" w:uiPriority="51"/>
+    <w:lsdException w:name="List Table 7 Colorful Accent 6" w:uiPriority="52"/>
+    <w:lsdException w:name="Mention" w:semiHidden="1" w:unhideWhenUsed="1"/>
+    <w:lsdException w:name="Smart Hyperlink" w:semiHidden="1" w:unhideWhenUsed="1"/>
+    <w:lsdException w:name="Hashtag" w:semiHidden="1" w:unhideWhenUsed="1"/>
+    <w:lsdException w:name="Unresolved Mention" w:semiHidden="1" w:unhideWhenUsed="1"/>
+    <w:lsdException w:name="Smart Link" w:semiHidden="1" w:unhideWhenUsed="1"/>
   </w:latentStyles>
-  <w:style w:type="paragraph" w:default="1" w:styleId="a">
+  <w:style w:type="paragraph" w:default="1" w:styleId="Normal">
     <w:name w:val="Normal"/>
     <w:qFormat/>
     <w:pPr>
@@ -1585,10 +2021,10 @@
       <w:rFonts w:ascii="Monospace" w:hAnsi="Monospace" w:cs="David CLM"/>
     </w:rPr>
   </w:style>
-  <w:style w:type="paragraph" w:styleId="1">
+  <w:style w:type="paragraph" w:styleId="Heading1">
     <w:name w:val="heading 1"/>
     <w:basedOn w:val="Heading"/>
-    <w:next w:val="a0"/>
+    <w:next w:val="BodyText"/>
     <w:uiPriority w:val="9"/>
     <w:qFormat/>
     <w:pPr>
@@ -1605,11 +2041,10 @@
       <w:szCs w:val="42"/>
     </w:rPr>
   </w:style>
-  <w:style w:type="paragraph" w:styleId="2">
+  <w:style w:type="paragraph" w:styleId="Heading2">
     <w:name w:val="heading 2"/>
     <w:basedOn w:val="Heading"/>
     <w:uiPriority w:val="9"/>
-    <w:semiHidden/>
     <w:unhideWhenUsed/>
     <w:qFormat/>
     <w:pPr>
@@ -1622,7 +2057,7 @@
       <w:szCs w:val="32"/>
     </w:rPr>
   </w:style>
-  <w:style w:type="paragraph" w:styleId="3">
+  <w:style w:type="paragraph" w:styleId="Heading3">
     <w:name w:val="heading 3"/>
     <w:basedOn w:val="Heading"/>
     <w:uiPriority w:val="9"/>
@@ -1633,13 +2068,13 @@
       <w:outlineLvl w:val="2"/>
     </w:pPr>
   </w:style>
-  <w:style w:type="character" w:default="1" w:styleId="a1">
+  <w:style w:type="character" w:default="1" w:styleId="DefaultParagraphFont">
     <w:name w:val="Default Paragraph Font"/>
     <w:uiPriority w:val="1"/>
     <w:semiHidden/>
     <w:unhideWhenUsed/>
   </w:style>
-  <w:style w:type="table" w:default="1" w:styleId="a2">
+  <w:style w:type="table" w:default="1" w:styleId="TableNormal">
     <w:name w:val="Normal Table"/>
     <w:uiPriority w:val="99"/>
     <w:semiHidden/>
@@ -1654,7 +2089,7 @@
       </w:tblCellMar>
     </w:tblPr>
   </w:style>
-  <w:style w:type="numbering" w:default="1" w:styleId="a3">
+  <w:style w:type="numbering" w:default="1" w:styleId="NoList">
     <w:name w:val="No List"/>
     <w:uiPriority w:val="99"/>
     <w:semiHidden/>
@@ -1680,8 +2115,8 @@
   </w:style>
   <w:style w:type="paragraph" w:customStyle="1" w:styleId="Heading">
     <w:name w:val="Heading"/>
-    <w:basedOn w:val="a"/>
-    <w:next w:val="a0"/>
+    <w:basedOn w:val="Normal"/>
+    <w:next w:val="BodyText"/>
     <w:qFormat/>
     <w:pPr>
       <w:keepNext/>
@@ -1693,23 +2128,23 @@
       <w:szCs w:val="28"/>
     </w:rPr>
   </w:style>
-  <w:style w:type="paragraph" w:styleId="a0">
+  <w:style w:type="paragraph" w:styleId="BodyText">
     <w:name w:val="Body Text"/>
-    <w:basedOn w:val="a"/>
+    <w:basedOn w:val="Normal"/>
     <w:pPr>
       <w:spacing w:after="140" w:line="288" w:lineRule="auto"/>
     </w:pPr>
   </w:style>
-  <w:style w:type="paragraph" w:styleId="a4">
+  <w:style w:type="paragraph" w:styleId="List">
     <w:name w:val="List"/>
-    <w:basedOn w:val="a0"/>
+    <w:basedOn w:val="BodyText"/>
     <w:rPr>
       <w:rFonts w:cs="Nachlieli CLM"/>
     </w:rPr>
   </w:style>
-  <w:style w:type="paragraph" w:styleId="a5">
+  <w:style w:type="paragraph" w:styleId="Caption">
     <w:name w:val="caption"/>
-    <w:basedOn w:val="a"/>
+    <w:basedOn w:val="Normal"/>
     <w:qFormat/>
     <w:pPr>
       <w:suppressLineNumbers/>
@@ -1723,7 +2158,7 @@
   </w:style>
   <w:style w:type="paragraph" w:customStyle="1" w:styleId="Index">
     <w:name w:val="Index"/>
-    <w:basedOn w:val="a"/>
+    <w:basedOn w:val="Normal"/>
     <w:qFormat/>
     <w:pPr>
       <w:suppressLineNumbers/>
@@ -1734,15 +2169,15 @@
   </w:style>
   <w:style w:type="paragraph" w:customStyle="1" w:styleId="Quotations">
     <w:name w:val="Quotations"/>
-    <w:basedOn w:val="a"/>
+    <w:basedOn w:val="Normal"/>
     <w:qFormat/>
     <w:pPr>
       <w:shd w:val="clear" w:color="auto" w:fill="FFFF66"/>
     </w:pPr>
   </w:style>
-  <w:style w:type="paragraph" w:styleId="a6">
+  <w:style w:type="paragraph" w:styleId="Header">
     <w:name w:val="header"/>
-    <w:basedOn w:val="a"/>
+    <w:basedOn w:val="Normal"/>
   </w:style>
   <w:style w:type="paragraph" w:customStyle="1" w:styleId="Default">
     <w:name w:val="Default"/>
@@ -3561,9 +3996,9 @@
       <w:rFonts w:eastAsia="DejaVu Sans" w:cs="Liberation Sans"/>
     </w:rPr>
   </w:style>
-  <w:style w:type="paragraph" w:styleId="a7">
+  <w:style w:type="paragraph" w:styleId="Footer">
     <w:name w:val="footer"/>
-    <w:basedOn w:val="a"/>
+    <w:basedOn w:val="Normal"/>
   </w:style>
   <w:style w:type="paragraph" w:customStyle="1" w:styleId="DefaultLTGliederung1">
     <w:name w:val="Default~LT~Gliederung 1"/>
@@ -4227,12 +4662,12 @@
   </w:style>
   <w:style w:type="paragraph" w:customStyle="1" w:styleId="PreformattedText">
     <w:name w:val="Preformatted Text"/>
-    <w:basedOn w:val="a"/>
+    <w:basedOn w:val="Normal"/>
     <w:qFormat/>
   </w:style>
   <w:style w:type="character" w:styleId="Hyperlink">
     <w:name w:val="Hyperlink"/>
-    <w:basedOn w:val="a1"/>
+    <w:basedOn w:val="DefaultParagraphFont"/>
     <w:uiPriority w:val="99"/>
     <w:unhideWhenUsed/>
     <w:rsid w:val="00567672"/>
@@ -4241,10 +4676,10 @@
       <w:u w:val="single"/>
     </w:rPr>
   </w:style>
-  <w:style w:type="paragraph" w:styleId="a8">
+  <w:style w:type="paragraph" w:styleId="BalloonText">
     <w:name w:val="Balloon Text"/>
-    <w:basedOn w:val="a"/>
-    <w:link w:val="a9"/>
+    <w:basedOn w:val="Normal"/>
+    <w:link w:val="BalloonTextChar"/>
     <w:uiPriority w:val="99"/>
     <w:semiHidden/>
     <w:unhideWhenUsed/>
@@ -4255,10 +4690,10 @@
       <w:szCs w:val="16"/>
     </w:rPr>
   </w:style>
-  <w:style w:type="character" w:customStyle="1" w:styleId="a9">
-    <w:name w:val="טקסט בלונים תו"/>
-    <w:basedOn w:val="a1"/>
-    <w:link w:val="a8"/>
+  <w:style w:type="character" w:customStyle="1" w:styleId="BalloonTextChar">
+    <w:name w:val="Balloon Text Char"/>
+    <w:basedOn w:val="DefaultParagraphFont"/>
+    <w:link w:val="BalloonText"/>
     <w:uiPriority w:val="99"/>
     <w:semiHidden/>
     <w:rsid w:val="002B6619"/>
@@ -4268,198 +4703,17 @@
       <w:szCs w:val="16"/>
     </w:rPr>
   </w:style>
-</w:styles>
-</file>
-
-<file path=word/stylesWithEffects.xml><?xml version="1.0" encoding="utf-8"?>
-<w:styles xmlns:wpc="http://schemas.microsoft.com/office/word/2010/wordprocessingCanvas" xmlns:mc="http://schemas.openxmlformats.org/markup-compatibility/2006" xmlns:o="urn:schemas-microsoft-com:office:office" xmlns:r="http://schemas.openxmlformats.org/officeDocument/2006/relationships" xmlns:m="http://schemas.openxmlformats.org/officeDocument/2006/math" xmlns:v="urn:schemas-microsoft-com:vml" xmlns:wp14="http://schemas.microsoft.com/office/word/2010/wordprocessingDrawing" xmlns:wp="http://schemas.openxmlformats.org/drawingml/2006/wordprocessingDrawing" xmlns:w10="urn:schemas-microsoft-com:office:word" xmlns:w="http://schemas.openxmlformats.org/wordprocessingml/2006/main" xmlns:w14="http://schemas.microsoft.com/office/word/2010/wordml" xmlns:wpg="http://schemas.microsoft.com/office/word/2010/wordprocessingGroup" xmlns:wpi="http://schemas.microsoft.com/office/word/2010/wordprocessingInk" xmlns:wne="http://schemas.microsoft.com/office/word/2006/wordml" xmlns:wps="http://schemas.microsoft.com/office/word/2010/wordprocessingShape" mc:Ignorable="w14 wp14">
-  <w:docDefaults>
-    <w:rPrDefault>
-      <w:rPr>
-        <w:rFonts w:asciiTheme="minorHAnsi" w:eastAsiaTheme="minorEastAsia" w:hAnsiTheme="minorHAnsi" w:cstheme="minorBidi"/>
-        <w:sz w:val="22"/>
-        <w:szCs w:val="22"/>
-        <w:lang w:val="en-US" w:eastAsia="en-US" w:bidi="he-IL"/>
-      </w:rPr>
-    </w:rPrDefault>
-    <w:pPrDefault>
-      <w:pPr>
-        <w:spacing w:after="200" w:line="276" w:lineRule="auto"/>
-      </w:pPr>
-    </w:pPrDefault>
-  </w:docDefaults>
-  <w:latentStyles w:defLockedState="0" w:defUIPriority="99" w:defSemiHidden="1" w:defUnhideWhenUsed="1" w:defQFormat="0" w:count="267">
-    <w:lsdException w:name="Normal" w:semiHidden="0" w:uiPriority="0" w:unhideWhenUsed="0" w:qFormat="1"/>
-    <w:lsdException w:name="heading 1" w:semiHidden="0" w:uiPriority="9" w:unhideWhenUsed="0" w:qFormat="1"/>
-    <w:lsdException w:name="heading 2" w:uiPriority="9" w:qFormat="1"/>
-    <w:lsdException w:name="heading 3" w:uiPriority="9" w:qFormat="1"/>
-    <w:lsdException w:name="heading 4" w:uiPriority="9" w:qFormat="1"/>
-    <w:lsdException w:name="heading 5" w:uiPriority="9" w:qFormat="1"/>
-    <w:lsdException w:name="heading 6" w:uiPriority="9" w:qFormat="1"/>
-    <w:lsdException w:name="heading 7" w:uiPriority="9" w:qFormat="1"/>
-    <w:lsdException w:name="heading 8" w:uiPriority="9" w:qFormat="1"/>
-    <w:lsdException w:name="heading 9" w:uiPriority="9" w:qFormat="1"/>
-    <w:lsdException w:name="toc 1" w:uiPriority="39"/>
-    <w:lsdException w:name="toc 2" w:uiPriority="39"/>
-    <w:lsdException w:name="toc 3" w:uiPriority="39"/>
-    <w:lsdException w:name="toc 4" w:uiPriority="39"/>
-    <w:lsdException w:name="toc 5" w:uiPriority="39"/>
-    <w:lsdException w:name="toc 6" w:uiPriority="39"/>
-    <w:lsdException w:name="toc 7" w:uiPriority="39"/>
-    <w:lsdException w:name="toc 8" w:uiPriority="39"/>
-    <w:lsdException w:name="toc 9" w:uiPriority="39"/>
-    <w:lsdException w:name="caption" w:uiPriority="35" w:qFormat="1"/>
-    <w:lsdException w:name="Title" w:semiHidden="0" w:uiPriority="10" w:unhideWhenUsed="0" w:qFormat="1"/>
-    <w:lsdException w:name="Default Paragraph Font" w:uiPriority="1"/>
-    <w:lsdException w:name="Subtitle" w:semiHidden="0" w:uiPriority="11" w:unhideWhenUsed="0" w:qFormat="1"/>
-    <w:lsdException w:name="Strong" w:semiHidden="0" w:uiPriority="22" w:unhideWhenUsed="0" w:qFormat="1"/>
-    <w:lsdException w:name="Emphasis" w:semiHidden="0" w:uiPriority="20" w:unhideWhenUsed="0" w:qFormat="1"/>
-    <w:lsdException w:name="Table Grid" w:semiHidden="0" w:uiPriority="59" w:unhideWhenUsed="0"/>
-    <w:lsdException w:name="Placeholder Text" w:unhideWhenUsed="0"/>
-    <w:lsdException w:name="No Spacing" w:semiHidden="0" w:uiPriority="1" w:unhideWhenUsed="0" w:qFormat="1"/>
-    <w:lsdException w:name="Light Shading" w:semiHidden="0" w:uiPriority="60" w:unhideWhenUsed="0"/>
-    <w:lsdException w:name="Light List" w:semiHidden="0" w:uiPriority="61" w:unhideWhenUsed="0"/>
-    <w:lsdException w:name="Light Grid" w:semiHidden="0" w:uiPriority="62" w:unhideWhenUsed="0"/>
-    <w:lsdException w:name="Medium Shading 1" w:semiHidden="0" w:uiPriority="63" w:unhideWhenUsed="0"/>
-    <w:lsdException w:name="Medium Shading 2" w:semiHidden="0" w:uiPriority="64" w:unhideWhenUsed="0"/>
-    <w:lsdException w:name="Medium List 1" w:semiHidden="0" w:uiPriority="65" w:unhideWhenUsed="0"/>
-    <w:lsdException w:name="Medium List 2" w:semiHidden="0" w:uiPriority="66" w:unhideWhenUsed="0"/>
-    <w:lsdException w:name="Medium Grid 1" w:semiHidden="0" w:uiPriority="67" w:unhideWhenUsed="0"/>
-    <w:lsdException w:name="Medium Grid 2" w:semiHidden="0" w:uiPriority="68" w:unhideWhenUsed="0"/>
-    <w:lsdException w:name="Medium Grid 3" w:semiHidden="0" w:uiPriority="69" w:unhideWhenUsed="0"/>
-    <w:lsdException w:name="Dark List" w:semiHidden="0" w:uiPriority="70" w:unhideWhenUsed="0"/>
-    <w:lsdException w:name="Colorful Shading" w:semiHidden="0" w:uiPriority="71" w:unhideWhenUsed="0"/>
-    <w:lsdException w:name="Colorful List" w:semiHidden="0" w:uiPriority="72" w:unhideWhenUsed="0"/>
-    <w:lsdException w:name="Colorful Grid" w:semiHidden="0" w:uiPriority="73" w:unhideWhenUsed="0"/>
-    <w:lsdException w:name="Light Shading Accent 1" w:semiHidden="0" w:uiPriority="60" w:unhideWhenUsed="0"/>
-    <w:lsdException w:name="Light List Accent 1" w:semiHidden="0" w:uiPriority="61" w:unhideWhenUsed="0"/>
-    <w:lsdException w:name="Light Grid Accent 1" w:semiHidden="0" w:uiPriority="62" w:unhideWhenUsed="0"/>
-    <w:lsdException w:name="Medium Shading 1 Accent 1" w:semiHidden="0" w:uiPriority="63" w:unhideWhenUsed="0"/>
-    <w:lsdException w:name="Medium Shading 2 Accent 1" w:semiHidden="0" w:uiPriority="64" w:unhideWhenUsed="0"/>
-    <w:lsdException w:name="Medium List 1 Accent 1" w:semiHidden="0" w:uiPriority="65" w:unhideWhenUsed="0"/>
-    <w:lsdException w:name="Revision" w:unhideWhenUsed="0"/>
-    <w:lsdException w:name="List Paragraph" w:semiHidden="0" w:uiPriority="34" w:unhideWhenUsed="0" w:qFormat="1"/>
-    <w:lsdException w:name="Quote" w:semiHidden="0" w:uiPriority="29" w:unhideWhenUsed="0" w:qFormat="1"/>
-    <w:lsdException w:name="Intense Quote" w:semiHidden="0" w:uiPriority="30" w:unhideWhenUsed="0" w:qFormat="1"/>
-    <w:lsdException w:name="Medium List 2 Accent 1" w:semiHidden="0" w:uiPriority="66" w:unhideWhenUsed="0"/>
-    <w:lsdException w:name="Medium Grid 1 Accent 1" w:semiHidden="0" w:uiPriority="67" w:unhideWhenUsed="0"/>
-    <w:lsdException w:name="Medium Grid 2 Accent 1" w:semiHidden="0" w:uiPriority="68" w:unhideWhenUsed="0"/>
-    <w:lsdException w:name="Medium Grid 3 Accent 1" w:semiHidden="0" w:uiPriority="69" w:unhideWhenUsed="0"/>
-    <w:lsdException w:name="Dark List Accent 1" w:semiHidden="0" w:uiPriority="70" w:unhideWhenUsed="0"/>
-    <w:lsdException w:name="Colorful Shading Accent 1" w:semiHidden="0" w:uiPriority="71" w:unhideWhenUsed="0"/>
-    <w:lsdException w:name="Colorful List Accent 1" w:semiHidden="0" w:uiPriority="72" w:unhideWhenUsed="0"/>
-    <w:lsdException w:name="Colorful Grid Accent 1" w:semiHidden="0" w:uiPriority="73" w:unhideWhenUsed="0"/>
-    <w:lsdException w:name="Light Shading Accent 2" w:semiHidden="0" w:uiPriority="60" w:unhideWhenUsed="0"/>
-    <w:lsdException w:name="Light List Accent 2" w:semiHidden="0" w:uiPriority="61" w:unhideWhenUsed="0"/>
-    <w:lsdException w:name="Light Grid Accent 2" w:semiHidden="0" w:uiPriority="62" w:unhideWhenUsed="0"/>
-    <w:lsdException w:name="Medium Shading 1 Accent 2" w:semiHidden="0" w:uiPriority="63" w:unhideWhenUsed="0"/>
-    <w:lsdException w:name="Medium Shading 2 Accent 2" w:semiHidden="0" w:uiPriority="64" w:unhideWhenUsed="0"/>
-    <w:lsdException w:name="Medium List 1 Accent 2" w:semiHidden="0" w:uiPriority="65" w:unhideWhenUsed="0"/>
-    <w:lsdException w:name="Medium List 2 Accent 2" w:semiHidden="0" w:uiPriority="66" w:unhideWhenUsed="0"/>
-    <w:lsdException w:name="Medium Grid 1 Accent 2" w:semiHidden="0" w:uiPriority="67" w:unhideWhenUsed="0"/>
-    <w:lsdException w:name="Medium Grid 2 Accent 2" w:semiHidden="0" w:uiPriority="68" w:unhideWhenUsed="0"/>
-    <w:lsdException w:name="Medium Grid 3 Accent 2" w:semiHidden="0" w:uiPriority="69" w:unhideWhenUsed="0"/>
-    <w:lsdException w:name="Dark List Accent 2" w:semiHidden="0" w:uiPriority="70" w:unhideWhenUsed="0"/>
-    <w:lsdException w:name="Colorful Shading Accent 2" w:semiHidden="0" w:uiPriority="71" w:unhideWhenUsed="0"/>
-    <w:lsdException w:name="Colorful List Accent 2" w:semiHidden="0" w:uiPriority="72" w:unhideWhenUsed="0"/>
-    <w:lsdException w:name="Colorful Grid Accent 2" w:semiHidden="0" w:uiPriority="73" w:unhideWhenUsed="0"/>
-    <w:lsdException w:name="Light Shading Accent 3" w:semiHidden="0" w:uiPriority="60" w:unhideWhenUsed="0"/>
-    <w:lsdException w:name="Light List Accent 3" w:semiHidden="0" w:uiPriority="61" w:unhideWhenUsed="0"/>
-    <w:lsdException w:name="Light Grid Accent 3" w:semiHidden="0" w:uiPriority="62" w:unhideWhenUsed="0"/>
-    <w:lsdException w:name="Medium Shading 1 Accent 3" w:semiHidden="0" w:uiPriority="63" w:unhideWhenUsed="0"/>
-    <w:lsdException w:name="Medium Shading 2 Accent 3" w:semiHidden="0" w:uiPriority="64" w:unhideWhenUsed="0"/>
-    <w:lsdException w:name="Medium List 1 Accent 3" w:semiHidden="0" w:uiPriority="65" w:unhideWhenUsed="0"/>
-    <w:lsdException w:name="Medium List 2 Accent 3" w:semiHidden="0" w:uiPriority="66" w:unhideWhenUsed="0"/>
-    <w:lsdException w:name="Medium Grid 1 Accent 3" w:semiHidden="0" w:uiPriority="67" w:unhideWhenUsed="0"/>
-    <w:lsdException w:name="Medium Grid 2 Accent 3" w:semiHidden="0" w:uiPriority="68" w:unhideWhenUsed="0"/>
-    <w:lsdException w:name="Medium Grid 3 Accent 3" w:semiHidden="0" w:uiPriority="69" w:unhideWhenUsed="0"/>
-    <w:lsdException w:name="Dark List Accent 3" w:semiHidden="0" w:uiPriority="70" w:unhideWhenUsed="0"/>
-    <w:lsdException w:name="Colorful Shading Accent 3" w:semiHidden="0" w:uiPriority="71" w:unhideWhenUsed="0"/>
-    <w:lsdException w:name="Colorful List Accent 3" w:semiHidden="0" w:uiPriority="72" w:unhideWhenUsed="0"/>
-    <w:lsdException w:name="Colorful Grid Accent 3" w:semiHidden="0" w:uiPriority="73" w:unhideWhenUsed="0"/>
-    <w:lsdException w:name="Light Shading Accent 4" w:semiHidden="0" w:uiPriority="60" w:unhideWhenUsed="0"/>
-    <w:lsdException w:name="Light List Accent 4" w:semiHidden="0" w:uiPriority="61" w:unhideWhenUsed="0"/>
-    <w:lsdException w:name="Light Grid Accent 4" w:semiHidden="0" w:uiPriority="62" w:unhideWhenUsed="0"/>
-    <w:lsdException w:name="Medium Shading 1 Accent 4" w:semiHidden="0" w:uiPriority="63" w:unhideWhenUsed="0"/>
-    <w:lsdException w:name="Medium Shading 2 Accent 4" w:semiHidden="0" w:uiPriority="64" w:unhideWhenUsed="0"/>
-    <w:lsdException w:name="Medium List 1 Accent 4" w:semiHidden="0" w:uiPriority="65" w:unhideWhenUsed="0"/>
-    <w:lsdException w:name="Medium List 2 Accent 4" w:semiHidden="0" w:uiPriority="66" w:unhideWhenUsed="0"/>
-    <w:lsdException w:name="Medium Grid 1 Accent 4" w:semiHidden="0" w:uiPriority="67" w:unhideWhenUsed="0"/>
-    <w:lsdException w:name="Medium Grid 2 Accent 4" w:semiHidden="0" w:uiPriority="68" w:unhideWhenUsed="0"/>
-    <w:lsdException w:name="Medium Grid 3 Accent 4" w:semiHidden="0" w:uiPriority="69" w:unhideWhenUsed="0"/>
-    <w:lsdException w:name="Dark List Accent 4" w:semiHidden="0" w:uiPriority="70" w:unhideWhenUsed="0"/>
-    <w:lsdException w:name="Colorful Shading Accent 4" w:semiHidden="0" w:uiPriority="71" w:unhideWhenUsed="0"/>
-    <w:lsdException w:name="Colorful List Accent 4" w:semiHidden="0" w:uiPriority="72" w:unhideWhenUsed="0"/>
-    <w:lsdException w:name="Colorful Grid Accent 4" w:semiHidden="0" w:uiPriority="73" w:unhideWhenUsed="0"/>
-    <w:lsdException w:name="Light Shading Accent 5" w:semiHidden="0" w:uiPriority="60" w:unhideWhenUsed="0"/>
-    <w:lsdException w:name="Light List Accent 5" w:semiHidden="0" w:uiPriority="61" w:unhideWhenUsed="0"/>
-    <w:lsdException w:name="Light Grid Accent 5" w:semiHidden="0" w:uiPriority="62" w:unhideWhenUsed="0"/>
-    <w:lsdException w:name="Medium Shading 1 Accent 5" w:semiHidden="0" w:uiPriority="63" w:unhideWhenUsed="0"/>
-    <w:lsdException w:name="Medium Shading 2 Accent 5" w:semiHidden="0" w:uiPriority="64" w:unhideWhenUsed="0"/>
-    <w:lsdException w:name="Medium List 1 Accent 5" w:semiHidden="0" w:uiPriority="65" w:unhideWhenUsed="0"/>
-    <w:lsdException w:name="Medium List 2 Accent 5" w:semiHidden="0" w:uiPriority="66" w:unhideWhenUsed="0"/>
-    <w:lsdException w:name="Medium Grid 1 Accent 5" w:semiHidden="0" w:uiPriority="67" w:unhideWhenUsed="0"/>
-    <w:lsdException w:name="Medium Grid 2 Accent 5" w:semiHidden="0" w:uiPriority="68" w:unhideWhenUsed="0"/>
-    <w:lsdException w:name="Medium Grid 3 Accent 5" w:semiHidden="0" w:uiPriority="69" w:unhideWhenUsed="0"/>
-    <w:lsdException w:name="Dark List Accent 5" w:semiHidden="0" w:uiPriority="70" w:unhideWhenUsed="0"/>
-    <w:lsdException w:name="Colorful Shading Accent 5" w:semiHidden="0" w:uiPriority="71" w:unhideWhenUsed="0"/>
-    <w:lsdException w:name="Colorful List Accent 5" w:semiHidden="0" w:uiPriority="72" w:unhideWhenUsed="0"/>
-    <w:lsdException w:name="Colorful Grid Accent 5" w:semiHidden="0" w:uiPriority="73" w:unhideWhenUsed="0"/>
-    <w:lsdException w:name="Light Shading Accent 6" w:semiHidden="0" w:uiPriority="60" w:unhideWhenUsed="0"/>
-    <w:lsdException w:name="Light List Accent 6" w:semiHidden="0" w:uiPriority="61" w:unhideWhenUsed="0"/>
-    <w:lsdException w:name="Light Grid Accent 6" w:semiHidden="0" w:uiPriority="62" w:unhideWhenUsed="0"/>
-    <w:lsdException w:name="Medium Shading 1 Accent 6" w:semiHidden="0" w:uiPriority="63" w:unhideWhenUsed="0"/>
-    <w:lsdException w:name="Medium Shading 2 Accent 6" w:semiHidden="0" w:uiPriority="64" w:unhideWhenUsed="0"/>
-    <w:lsdException w:name="Medium List 1 Accent 6" w:semiHidden="0" w:uiPriority="65" w:unhideWhenUsed="0"/>
-    <w:lsdException w:name="Medium List 2 Accent 6" w:semiHidden="0" w:uiPriority="66" w:unhideWhenUsed="0"/>
-    <w:lsdException w:name="Medium Grid 1 Accent 6" w:semiHidden="0" w:uiPriority="67" w:unhideWhenUsed="0"/>
-    <w:lsdException w:name="Medium Grid 2 Accent 6" w:semiHidden="0" w:uiPriority="68" w:unhideWhenUsed="0"/>
-    <w:lsdException w:name="Medium Grid 3 Accent 6" w:semiHidden="0" w:uiPriority="69" w:unhideWhenUsed="0"/>
-    <w:lsdException w:name="Dark List Accent 6" w:semiHidden="0" w:uiPriority="70" w:unhideWhenUsed="0"/>
-    <w:lsdException w:name="Colorful Shading Accent 6" w:semiHidden="0" w:uiPriority="71" w:unhideWhenUsed="0"/>
-    <w:lsdException w:name="Colorful List Accent 6" w:semiHidden="0" w:uiPriority="72" w:unhideWhenUsed="0"/>
-    <w:lsdException w:name="Colorful Grid Accent 6" w:semiHidden="0" w:uiPriority="73" w:unhideWhenUsed="0"/>
-    <w:lsdException w:name="Subtle Emphasis" w:semiHidden="0" w:uiPriority="19" w:unhideWhenUsed="0" w:qFormat="1"/>
-    <w:lsdException w:name="Intense Emphasis" w:semiHidden="0" w:uiPriority="21" w:unhideWhenUsed="0" w:qFormat="1"/>
-    <w:lsdException w:name="Subtle Reference" w:semiHidden="0" w:uiPriority="31" w:unhideWhenUsed="0" w:qFormat="1"/>
-    <w:lsdException w:name="Intense Reference" w:semiHidden="0" w:uiPriority="32" w:unhideWhenUsed="0" w:qFormat="1"/>
-    <w:lsdException w:name="Book Title" w:semiHidden="0" w:uiPriority="33" w:unhideWhenUsed="0" w:qFormat="1"/>
-    <w:lsdException w:name="Bibliography" w:uiPriority="37"/>
-    <w:lsdException w:name="TOC Heading" w:uiPriority="39" w:qFormat="1"/>
-  </w:latentStyles>
-  <w:style w:type="paragraph" w:default="1" w:styleId="a">
-    <w:name w:val="Normal"/>
-    <w:qFormat/>
-    <w:pPr>
-      <w:bidi/>
-    </w:pPr>
-  </w:style>
-  <w:style w:type="character" w:default="1" w:styleId="a1">
-    <w:name w:val="Default Paragraph Font"/>
-    <w:uiPriority w:val="1"/>
-    <w:semiHidden/>
-    <w:unhideWhenUsed/>
-  </w:style>
-  <w:style w:type="table" w:default="1" w:styleId="a2">
-    <w:name w:val="Normal Table"/>
+  <w:style w:type="character" w:styleId="UnresolvedMention">
+    <w:name w:val="Unresolved Mention"/>
+    <w:basedOn w:val="DefaultParagraphFont"/>
     <w:uiPriority w:val="99"/>
     <w:semiHidden/>
     <w:unhideWhenUsed/>
-    <w:tblPr>
-      <w:tblInd w:w="0" w:type="dxa"/>
-      <w:tblCellMar>
-        <w:top w:w="0" w:type="dxa"/>
-        <w:left w:w="108" w:type="dxa"/>
-        <w:bottom w:w="0" w:type="dxa"/>
-        <w:right w:w="108" w:type="dxa"/>
-      </w:tblCellMar>
-    </w:tblPr>
-  </w:style>
-  <w:style w:type="numbering" w:default="1" w:styleId="a3">
-    <w:name w:val="No List"/>
-    <w:uiPriority w:val="99"/>
-    <w:semiHidden/>
-    <w:unhideWhenUsed/>
+    <w:rsid w:val="00A701E2"/>
+    <w:rPr>
+      <w:color w:val="605E5C"/>
+      <w:shd w:val="clear" w:color="auto" w:fill="E1DFDD"/>
+    </w:rPr>
   </w:style>
 </w:styles>
 </file>
@@ -4753,7 +5007,7 @@
   <a:extraClrSchemeLst/>
   <a:extLst>
     <a:ext uri="{05A4C25C-085E-4340-85A3-A5531E510DB2}">
-      <thm15:themeFamily xmlns:thm15="http://schemas.microsoft.com/office/thememl/2012/main" xmlns="" name="Office Theme" id="{62F939B6-93AF-4DB8-9C6B-D6C7DFDC589F}" vid="{4A3C46E8-61CC-4603-A589-7422A47A8E4A}"/>
+      <thm15:themeFamily xmlns:thm15="http://schemas.microsoft.com/office/thememl/2012/main" name="Office Theme" id="{62F939B6-93AF-4DB8-9C6B-D6C7DFDC589F}" vid="{4A3C46E8-61CC-4603-A589-7422A47A8E4A}"/>
     </a:ext>
   </a:extLst>
 </a:theme>

</xml_diff>

<commit_message>
homework fixed, :100:  for all
</commit_message>
<xml_diff>
--- a/05-unity-basics/homework.docx
+++ b/05-unity-basics/homework.docx
@@ -53,20 +53,48 @@
           <w:rtl/>
         </w:rPr>
         <w:br/>
-        <w:t xml:space="preserve">את המטלות יש להעלות לגיטהאב של אחד השותפים ולהגיש בתיבת ההגשה במודל </w:t>
+        <w:t>את המטלות יש להעלות לגיטהאב של אחד השותפים</w:t>
       </w:r>
       <w:r>
         <w:rPr>
           <w:rFonts w:hint="cs"/>
           <w:rtl/>
         </w:rPr>
-        <w:t xml:space="preserve">קישור לאותו גיטהאב, היעזרו בקובץ </w:t>
+        <w:t xml:space="preserve"> (במידה ונעשתה בקבוצה)</w:t>
       </w:r>
       <w:r>
         <w:rPr>
           <w:rFonts w:hint="cs"/>
           <w:rtl/>
         </w:rPr>
+        <w:t xml:space="preserve"> ולהגיש בתיבת ההגשה במודל </w:t>
+      </w:r>
+      <w:r>
+        <w:rPr>
+          <w:rFonts w:hint="cs"/>
+          <w:rtl/>
+        </w:rPr>
+        <w:t>קישור לאותו גיטהאב</w:t>
+      </w:r>
+      <w:r>
+        <w:rPr>
+          <w:rFonts w:hint="cs"/>
+          <w:rtl/>
+        </w:rPr>
+        <w:t xml:space="preserve"> עם שמות השותפים. </w:t>
+      </w:r>
+      <w:r>
+        <w:rPr>
+          <w:rFonts w:hint="cs"/>
+          <w:rtl/>
+        </w:rPr>
+        <w:t xml:space="preserve"> היעזרו בקובץ </w:t>
+      </w:r>
+      <w:r>
+        <w:rPr>
+          <w:rFonts w:hint="cs"/>
+          <w:rtl/>
+        </w:rPr>
         <w:br/>
       </w:r>
       <w:proofErr w:type="spellStart"/>
@@ -92,8 +120,10 @@
           <w:rFonts w:hint="cs"/>
           <w:rtl/>
         </w:rPr>
-        <w:t xml:space="preserve"> שבניתם לגיטהאב. </w:t>
-      </w:r>
+        <w:t xml:space="preserve"> שבניתם. </w:t>
+      </w:r>
+      <w:bookmarkStart w:id="0" w:name="_GoBack"/>
+      <w:bookmarkEnd w:id="0"/>
       <w:r>
         <w:rPr>
           <w:rtl/>
@@ -149,8 +179,6 @@
         </w:rPr>
         <w:t>עצמים</w:t>
       </w:r>
-      <w:bookmarkStart w:id="0" w:name="_GoBack"/>
-      <w:bookmarkEnd w:id="0"/>
     </w:p>
     <w:p>
       <w:pPr>
@@ -908,6 +936,7 @@
           <w:rFonts w:ascii="David" w:hAnsi="David" w:cs="David" w:hint="cs"/>
           <w:rtl/>
         </w:rPr>
+        <w:lastRenderedPageBreak/>
         <w:t xml:space="preserve">למידע נוסף על שימוש בשתי מצלמות ראו כאן </w:t>
       </w:r>
       <w:r>
@@ -5317,7 +5346,7 @@
   <a:extraClrSchemeLst/>
   <a:extLst>
     <a:ext uri="{05A4C25C-085E-4340-85A3-A5531E510DB2}">
-      <thm15:themeFamily xmlns="" xmlns:thm15="http://schemas.microsoft.com/office/thememl/2012/main" name="Office Theme" id="{62F939B6-93AF-4DB8-9C6B-D6C7DFDC589F}" vid="{4A3C46E8-61CC-4603-A589-7422A47A8E4A}"/>
+      <thm15:themeFamily xmlns:thm15="http://schemas.microsoft.com/office/thememl/2012/main" xmlns="" name="Office Theme" id="{62F939B6-93AF-4DB8-9C6B-D6C7DFDC589F}" vid="{4A3C46E8-61CC-4603-A589-7422A47A8E4A}"/>
     </a:ext>
   </a:extLst>
 </a:theme>

</xml_diff>

<commit_message>
update hw week 5
</commit_message>
<xml_diff>
--- a/05-unity-basics/homework.docx
+++ b/05-unity-basics/homework.docx
@@ -48,7 +48,23 @@
           <w:kern w:val="0"/>
           <w:rtl/>
         </w:rPr>
-        <w:t>את המטלה יש להעלות לגיטהאב של אחד השותפים</w:t>
+        <w:t xml:space="preserve">את </w:t>
+      </w:r>
+      <w:r>
+        <w:rPr>
+          <w:rFonts w:asciiTheme="minorBidi" w:hAnsiTheme="minorBidi" w:cs="David" w:hint="cs"/>
+          <w:kern w:val="0"/>
+          <w:rtl/>
+        </w:rPr>
+        <w:t xml:space="preserve">כל הפתרונות </w:t>
+      </w:r>
+      <w:r>
+        <w:rPr>
+          <w:rFonts w:asciiTheme="minorBidi" w:hAnsiTheme="minorBidi" w:cs="David" w:hint="cs"/>
+          <w:kern w:val="0"/>
+          <w:rtl/>
+        </w:rPr>
+        <w:t>יש להעלות לגיטהאב של אחד השותפים</w:t>
       </w:r>
       <w:r>
         <w:rPr>
@@ -1438,7 +1454,6 @@
         <w:rPr>
           <w:rFonts w:cs="David"/>
           <w:color w:val="00B050"/>
-          <w:rtl/>
         </w:rPr>
       </w:pPr>
       <w:r>
@@ -1463,31 +1478,36 @@
           <w:color w:val="00B050"/>
           <w:rtl/>
         </w:rPr>
-        <w:t>נפרד עבור כל שאלה</w:t>
-      </w:r>
-      <w:r>
-        <w:rPr>
-          <w:rFonts w:ascii="David" w:hAnsi="David" w:cs="David" w:hint="cs"/>
+        <w:t>נפרד עבור כל שאלה.</w:t>
+      </w:r>
+    </w:p>
+    <w:p>
+      <w:pPr>
+        <w:pStyle w:val="BodyText"/>
+        <w:numPr>
+          <w:ilvl w:val="0"/>
+          <w:numId w:val="2"/>
+        </w:numPr>
+        <w:rPr>
+          <w:rFonts w:cs="David"/>
           <w:color w:val="00B050"/>
           <w:rtl/>
         </w:rPr>
-        <w:t xml:space="preserve"> (</w:t>
-      </w:r>
+      </w:pPr>
       <w:r>
         <w:rPr>
           <w:rFonts w:ascii="David" w:hAnsi="David" w:cs="David" w:hint="cs"/>
           <w:color w:val="00B050"/>
           <w:rtl/>
         </w:rPr>
-        <w:t xml:space="preserve">2 </w:t>
-      </w:r>
-      <w:r>
-        <w:rPr>
-          <w:rFonts w:ascii="David" w:hAnsi="David" w:cs="David" w:hint="cs"/>
+        <w:t xml:space="preserve">העלו לאתר </w:t>
+      </w:r>
+      <w:r>
+        <w:rPr>
+          <w:rFonts w:ascii="David" w:hAnsi="David" w:cs="David"/>
           <w:color w:val="00B050"/>
-          <w:rtl/>
-        </w:rPr>
-        <w:t>פרויקטים</w:t>
+        </w:rPr>
+        <w:t>itch.io</w:t>
       </w:r>
       <w:r>
         <w:rPr>
@@ -1495,7 +1515,7 @@
           <w:color w:val="00B050"/>
           <w:rtl/>
         </w:rPr>
-        <w:t xml:space="preserve">, או </w:t>
+        <w:t xml:space="preserve"> </w:t>
       </w:r>
       <w:r>
         <w:rPr>
@@ -1503,15 +1523,17 @@
           <w:color w:val="00B050"/>
           <w:rtl/>
         </w:rPr>
-        <w:t xml:space="preserve">3 </w:t>
-      </w:r>
-      <w:r>
-        <w:rPr>
-          <w:rFonts w:ascii="David" w:hAnsi="David" w:cs="David" w:hint="cs"/>
+        <w:t xml:space="preserve">את </w:t>
+      </w:r>
+      <w:r>
+        <w:rPr>
+          <w:rFonts w:ascii="David" w:hAnsi="David" w:cs="David" w:hint="cs"/>
+          <w:b/>
+          <w:bCs/>
           <w:color w:val="00B050"/>
           <w:rtl/>
         </w:rPr>
-        <w:t>עם</w:t>
+        <w:t>אחד</w:t>
       </w:r>
       <w:r>
         <w:rPr>
@@ -1519,31 +1541,7 @@
           <w:color w:val="00B050"/>
           <w:rtl/>
         </w:rPr>
-        <w:t xml:space="preserve"> </w:t>
-      </w:r>
-      <w:r>
-        <w:rPr>
-          <w:rFonts w:ascii="David" w:hAnsi="David" w:cs="David" w:hint="cs"/>
-          <w:color w:val="00B050"/>
-          <w:rtl/>
-        </w:rPr>
-        <w:t>הרשות</w:t>
-      </w:r>
-      <w:r>
-        <w:rPr>
-          <w:rFonts w:ascii="David" w:hAnsi="David" w:cs="David" w:hint="cs"/>
-          <w:color w:val="00B050"/>
-          <w:rtl/>
-        </w:rPr>
-        <w:t>)</w:t>
-      </w:r>
-      <w:r>
-        <w:rPr>
-          <w:rFonts w:ascii="David" w:hAnsi="David" w:cs="David" w:hint="cs"/>
-          <w:color w:val="00B050"/>
-          <w:rtl/>
-        </w:rPr>
-        <w:t>.</w:t>
+        <w:t xml:space="preserve"> מהפרויקטים לפי בחירתכם (2 או 3 או 4).</w:t>
       </w:r>
     </w:p>
     <w:p>

</xml_diff>